<commit_message>
save Biblio 31 01 23 am
</commit_message>
<xml_diff>
--- a/Exercices Merise/Les Courses de Chevaux/Courses.docx
+++ b/Exercices Merise/Les Courses de Chevaux/Courses.docx
@@ -3,9 +3,9 @@
 <w:document xmlns:wpc="http://schemas.microsoft.com/office/word/2010/wordprocessingCanvas" xmlns:cx="http://schemas.microsoft.com/office/drawing/2014/chartex" xmlns:cx1="http://schemas.microsoft.com/office/drawing/2015/9/8/chartex" xmlns:cx2="http://schemas.microsoft.com/office/drawing/2015/10/21/chartex" xmlns:cx3="http://schemas.microsoft.com/office/drawing/2016/5/9/chartex" xmlns:cx4="http://schemas.microsoft.com/office/drawing/2016/5/10/chartex" xmlns:cx5="http://schemas.microsoft.com/office/drawing/2016/5/11/chartex" xmlns:cx6="http://schemas.microsoft.com/office/drawing/2016/5/12/chartex" xmlns:cx7="http://schemas.microsoft.com/office/drawing/2016/5/13/chartex" xmlns:cx8="http://schemas.microsoft.com/office/drawing/2016/5/14/chartex" xmlns:mc="http://schemas.openxmlformats.org/markup-compatibility/2006" xmlns:aink="http://schemas.microsoft.com/office/drawing/2016/ink" xmlns:am3d="http://schemas.microsoft.com/office/drawing/2017/model3d" xmlns:o="urn:schemas-microsoft-com:office:office" xmlns:oel="http://schemas.microsoft.com/office/2019/extlst" xmlns:r="http://schemas.openxmlformats.org/officeDocument/2006/relationships" xmlns:m="http://schemas.openxmlformats.org/officeDocument/2006/math" xmlns:v="urn:schemas-microsoft-com:vml" xmlns:wp14="http://schemas.microsoft.com/office/word/2010/wordprocessingDrawing" xmlns:wp="http://schemas.openxmlformats.org/drawingml/2006/wordprocessingDrawing" xmlns:w10="urn:schemas-microsoft-com:office:word" xmlns:w="http://schemas.openxmlformats.org/wordprocessingml/2006/main" xmlns:w14="http://schemas.microsoft.com/office/word/2010/wordml" xmlns:w15="http://schemas.microsoft.com/office/word/2012/wordml" xmlns:w16cex="http://schemas.microsoft.com/office/word/2018/wordml/cex" xmlns:w16cid="http://schemas.microsoft.com/office/word/2016/wordml/cid" xmlns:w16="http://schemas.microsoft.com/office/word/2018/wordml" xmlns:w16sdtdh="http://schemas.microsoft.com/office/word/2020/wordml/sdtdatahash" xmlns:w16se="http://schemas.microsoft.com/office/word/2015/wordml/symex" xmlns:wpg="http://schemas.microsoft.com/office/word/2010/wordprocessingGroup" xmlns:wpi="http://schemas.microsoft.com/office/word/2010/wordprocessingInk" xmlns:wne="http://schemas.microsoft.com/office/word/2006/wordml" xmlns:wps="http://schemas.microsoft.com/office/word/2010/wordprocessingShape" mc:Ignorable="w14 w15 w16se w16cid w16 w16cex w16sdtdh wp14">
   <w:body>
     <w:p>
-      <w:r>
-        <w:t>U</w:t>
-      </w:r>
+      <w:pPr>
+        <w:pStyle w:val="Sansinterligne"/>
+      </w:pPr>
     </w:p>
     <w:tbl>
       <w:tblPr>
@@ -32,7 +32,7 @@
           </w:tcPr>
           <w:p>
             <w:pPr>
-              <w:jc w:val="center"/>
+              <w:pStyle w:val="Sansinterligne"/>
             </w:pPr>
             <w:r>
               <w:t>Entité</w:t>
@@ -45,7 +45,7 @@
           </w:tcPr>
           <w:p>
             <w:pPr>
-              <w:jc w:val="center"/>
+              <w:pStyle w:val="Sansinterligne"/>
               <w:cnfStyle w:val="100000000000" w:firstRow="1" w:lastRow="0" w:firstColumn="0" w:lastColumn="0" w:oddVBand="0" w:evenVBand="0" w:oddHBand="0" w:evenHBand="0" w:firstRowFirstColumn="0" w:firstRowLastColumn="0" w:lastRowFirstColumn="0" w:lastRowLastColumn="0"/>
             </w:pPr>
             <w:r>
@@ -59,7 +59,7 @@
           </w:tcPr>
           <w:p>
             <w:pPr>
-              <w:jc w:val="center"/>
+              <w:pStyle w:val="Sansinterligne"/>
               <w:cnfStyle w:val="100000000000" w:firstRow="1" w:lastRow="0" w:firstColumn="0" w:lastColumn="0" w:oddVBand="0" w:evenVBand="0" w:oddHBand="0" w:evenHBand="0" w:firstRowFirstColumn="0" w:firstRowLastColumn="0" w:lastRowFirstColumn="0" w:lastRowLastColumn="0"/>
             </w:pPr>
             <w:r>
@@ -73,7 +73,7 @@
           </w:tcPr>
           <w:p>
             <w:pPr>
-              <w:jc w:val="center"/>
+              <w:pStyle w:val="Sansinterligne"/>
               <w:cnfStyle w:val="100000000000" w:firstRow="1" w:lastRow="0" w:firstColumn="0" w:lastColumn="0" w:oddVBand="0" w:evenVBand="0" w:oddHBand="0" w:evenHBand="0" w:firstRowFirstColumn="0" w:firstRowLastColumn="0" w:lastRowFirstColumn="0" w:lastRowLastColumn="0"/>
             </w:pPr>
             <w:r>
@@ -87,7 +87,7 @@
           </w:tcPr>
           <w:p>
             <w:pPr>
-              <w:jc w:val="center"/>
+              <w:pStyle w:val="Sansinterligne"/>
               <w:cnfStyle w:val="100000000000" w:firstRow="1" w:lastRow="0" w:firstColumn="0" w:lastColumn="0" w:oddVBand="0" w:evenVBand="0" w:oddHBand="0" w:evenHBand="0" w:firstRowFirstColumn="0" w:firstRowLastColumn="0" w:lastRowFirstColumn="0" w:lastRowLastColumn="0"/>
             </w:pPr>
             <w:r>
@@ -109,7 +109,7 @@
           </w:tcPr>
           <w:p>
             <w:pPr>
-              <w:ind w:left="113" w:right="113"/>
+              <w:pStyle w:val="Sansinterligne"/>
               <w:jc w:val="center"/>
             </w:pPr>
             <w:r>
@@ -123,6 +123,8 @@
           </w:tcPr>
           <w:p>
             <w:pPr>
+              <w:pStyle w:val="Sansinterligne"/>
+              <w:jc w:val="center"/>
               <w:cnfStyle w:val="000000100000" w:firstRow="0" w:lastRow="0" w:firstColumn="0" w:lastColumn="0" w:oddVBand="0" w:evenVBand="0" w:oddHBand="1" w:evenHBand="0" w:firstRowFirstColumn="0" w:firstRowLastColumn="0" w:lastRowFirstColumn="0" w:lastRowLastColumn="0"/>
             </w:pPr>
             <w:proofErr w:type="spellStart"/>
@@ -143,6 +145,8 @@
           </w:tcPr>
           <w:p>
             <w:pPr>
+              <w:pStyle w:val="Sansinterligne"/>
+              <w:jc w:val="center"/>
               <w:cnfStyle w:val="000000100000" w:firstRow="0" w:lastRow="0" w:firstColumn="0" w:lastColumn="0" w:oddVBand="0" w:evenVBand="0" w:oddHBand="1" w:evenHBand="0" w:firstRowFirstColumn="0" w:firstRowLastColumn="0" w:lastRowFirstColumn="0" w:lastRowLastColumn="0"/>
             </w:pPr>
             <w:r>
@@ -156,6 +160,8 @@
           </w:tcPr>
           <w:p>
             <w:pPr>
+              <w:pStyle w:val="Sansinterligne"/>
+              <w:jc w:val="center"/>
               <w:cnfStyle w:val="000000100000" w:firstRow="0" w:lastRow="0" w:firstColumn="0" w:lastColumn="0" w:oddVBand="0" w:evenVBand="0" w:oddHBand="1" w:evenHBand="0" w:firstRowFirstColumn="0" w:firstRowLastColumn="0" w:lastRowFirstColumn="0" w:lastRowLastColumn="0"/>
             </w:pPr>
             <w:proofErr w:type="gramStart"/>
@@ -174,10 +180,15 @@
           </w:tcPr>
           <w:p>
             <w:pPr>
+              <w:pStyle w:val="Sansinterligne"/>
+              <w:jc w:val="center"/>
               <w:cnfStyle w:val="000000100000" w:firstRow="0" w:lastRow="0" w:firstColumn="0" w:lastColumn="0" w:oddVBand="0" w:evenVBand="0" w:oddHBand="1" w:evenHBand="0" w:firstRowFirstColumn="0" w:firstRowLastColumn="0" w:lastRowFirstColumn="0" w:lastRowLastColumn="0"/>
             </w:pPr>
             <w:r>
               <w:t>Identifiant</w:t>
+            </w:r>
+            <w:r>
+              <w:t>, ai</w:t>
             </w:r>
           </w:p>
         </w:tc>
@@ -189,7 +200,12 @@
             <w:tcW w:w="1567" w:type="dxa"/>
             <w:vMerge/>
           </w:tcPr>
-          <w:p/>
+          <w:p>
+            <w:pPr>
+              <w:pStyle w:val="Sansinterligne"/>
+              <w:jc w:val="center"/>
+            </w:pPr>
+          </w:p>
         </w:tc>
         <w:tc>
           <w:tcPr>
@@ -197,6 +213,8 @@
           </w:tcPr>
           <w:p>
             <w:pPr>
+              <w:pStyle w:val="Sansinterligne"/>
+              <w:jc w:val="center"/>
               <w:cnfStyle w:val="000000000000" w:firstRow="0" w:lastRow="0" w:firstColumn="0" w:lastColumn="0" w:oddVBand="0" w:evenVBand="0" w:oddHBand="0" w:evenHBand="0" w:firstRowFirstColumn="0" w:firstRowLastColumn="0" w:lastRowFirstColumn="0" w:lastRowLastColumn="0"/>
             </w:pPr>
             <w:proofErr w:type="spellStart"/>
@@ -217,6 +235,8 @@
           </w:tcPr>
           <w:p>
             <w:pPr>
+              <w:pStyle w:val="Sansinterligne"/>
+              <w:jc w:val="center"/>
               <w:cnfStyle w:val="000000000000" w:firstRow="0" w:lastRow="0" w:firstColumn="0" w:lastColumn="0" w:oddVBand="0" w:evenVBand="0" w:oddHBand="0" w:evenHBand="0" w:firstRowFirstColumn="0" w:firstRowLastColumn="0" w:lastRowFirstColumn="0" w:lastRowLastColumn="0"/>
             </w:pPr>
             <w:r>
@@ -230,6 +250,8 @@
           </w:tcPr>
           <w:p>
             <w:pPr>
+              <w:pStyle w:val="Sansinterligne"/>
+              <w:jc w:val="center"/>
               <w:cnfStyle w:val="000000000000" w:firstRow="0" w:lastRow="0" w:firstColumn="0" w:lastColumn="0" w:oddVBand="0" w:evenVBand="0" w:oddHBand="0" w:evenHBand="0" w:firstRowFirstColumn="0" w:firstRowLastColumn="0" w:lastRowFirstColumn="0" w:lastRowLastColumn="0"/>
             </w:pPr>
             <w:proofErr w:type="gramStart"/>
@@ -248,6 +270,8 @@
           </w:tcPr>
           <w:p>
             <w:pPr>
+              <w:pStyle w:val="Sansinterligne"/>
+              <w:jc w:val="center"/>
               <w:cnfStyle w:val="000000000000" w:firstRow="0" w:lastRow="0" w:firstColumn="0" w:lastColumn="0" w:oddVBand="0" w:evenVBand="0" w:oddHBand="0" w:evenHBand="0" w:firstRowFirstColumn="0" w:firstRowLastColumn="0" w:lastRowFirstColumn="0" w:lastRowLastColumn="0"/>
             </w:pPr>
             <w:r>
@@ -266,7 +290,12 @@
             <w:tcW w:w="1567" w:type="dxa"/>
             <w:vMerge/>
           </w:tcPr>
-          <w:p/>
+          <w:p>
+            <w:pPr>
+              <w:pStyle w:val="Sansinterligne"/>
+              <w:jc w:val="center"/>
+            </w:pPr>
+          </w:p>
         </w:tc>
         <w:tc>
           <w:tcPr>
@@ -274,6 +303,8 @@
           </w:tcPr>
           <w:p>
             <w:pPr>
+              <w:pStyle w:val="Sansinterligne"/>
+              <w:jc w:val="center"/>
               <w:cnfStyle w:val="000000100000" w:firstRow="0" w:lastRow="0" w:firstColumn="0" w:lastColumn="0" w:oddVBand="0" w:evenVBand="0" w:oddHBand="1" w:evenHBand="0" w:firstRowFirstColumn="0" w:firstRowLastColumn="0" w:lastRowFirstColumn="0" w:lastRowLastColumn="0"/>
             </w:pPr>
             <w:proofErr w:type="spellStart"/>
@@ -294,6 +325,8 @@
           </w:tcPr>
           <w:p>
             <w:pPr>
+              <w:pStyle w:val="Sansinterligne"/>
+              <w:jc w:val="center"/>
               <w:cnfStyle w:val="000000100000" w:firstRow="0" w:lastRow="0" w:firstColumn="0" w:lastColumn="0" w:oddVBand="0" w:evenVBand="0" w:oddHBand="1" w:evenHBand="0" w:firstRowFirstColumn="0" w:firstRowLastColumn="0" w:lastRowFirstColumn="0" w:lastRowLastColumn="0"/>
             </w:pPr>
             <w:r>
@@ -307,6 +340,8 @@
           </w:tcPr>
           <w:p>
             <w:pPr>
+              <w:pStyle w:val="Sansinterligne"/>
+              <w:jc w:val="center"/>
               <w:cnfStyle w:val="000000100000" w:firstRow="0" w:lastRow="0" w:firstColumn="0" w:lastColumn="0" w:oddVBand="0" w:evenVBand="0" w:oddHBand="1" w:evenHBand="0" w:firstRowFirstColumn="0" w:firstRowLastColumn="0" w:lastRowFirstColumn="0" w:lastRowLastColumn="0"/>
             </w:pPr>
             <w:r>
@@ -320,6 +355,8 @@
           </w:tcPr>
           <w:p>
             <w:pPr>
+              <w:pStyle w:val="Sansinterligne"/>
+              <w:jc w:val="center"/>
               <w:cnfStyle w:val="000000100000" w:firstRow="0" w:lastRow="0" w:firstColumn="0" w:lastColumn="0" w:oddVBand="0" w:evenVBand="0" w:oddHBand="1" w:evenHBand="0" w:firstRowFirstColumn="0" w:firstRowLastColumn="0" w:lastRowFirstColumn="0" w:lastRowLastColumn="0"/>
             </w:pPr>
             <w:r>
@@ -335,7 +372,12 @@
             <w:tcW w:w="1567" w:type="dxa"/>
             <w:vMerge/>
           </w:tcPr>
-          <w:p/>
+          <w:p>
+            <w:pPr>
+              <w:pStyle w:val="Sansinterligne"/>
+              <w:jc w:val="center"/>
+            </w:pPr>
+          </w:p>
         </w:tc>
         <w:tc>
           <w:tcPr>
@@ -343,6 +385,8 @@
           </w:tcPr>
           <w:p>
             <w:pPr>
+              <w:pStyle w:val="Sansinterligne"/>
+              <w:jc w:val="center"/>
               <w:cnfStyle w:val="000000000000" w:firstRow="0" w:lastRow="0" w:firstColumn="0" w:lastColumn="0" w:oddVBand="0" w:evenVBand="0" w:oddHBand="0" w:evenHBand="0" w:firstRowFirstColumn="0" w:firstRowLastColumn="0" w:lastRowFirstColumn="0" w:lastRowLastColumn="0"/>
             </w:pPr>
             <w:proofErr w:type="spellStart"/>
@@ -363,6 +407,8 @@
           </w:tcPr>
           <w:p>
             <w:pPr>
+              <w:pStyle w:val="Sansinterligne"/>
+              <w:jc w:val="center"/>
               <w:cnfStyle w:val="000000000000" w:firstRow="0" w:lastRow="0" w:firstColumn="0" w:lastColumn="0" w:oddVBand="0" w:evenVBand="0" w:oddHBand="0" w:evenHBand="0" w:firstRowFirstColumn="0" w:firstRowLastColumn="0" w:lastRowFirstColumn="0" w:lastRowLastColumn="0"/>
             </w:pPr>
             <w:r>
@@ -376,6 +422,8 @@
           </w:tcPr>
           <w:p>
             <w:pPr>
+              <w:pStyle w:val="Sansinterligne"/>
+              <w:jc w:val="center"/>
               <w:cnfStyle w:val="000000000000" w:firstRow="0" w:lastRow="0" w:firstColumn="0" w:lastColumn="0" w:oddVBand="0" w:evenVBand="0" w:oddHBand="0" w:evenHBand="0" w:firstRowFirstColumn="0" w:firstRowLastColumn="0" w:lastRowFirstColumn="0" w:lastRowLastColumn="0"/>
             </w:pPr>
             <w:proofErr w:type="gramStart"/>
@@ -394,6 +442,8 @@
           </w:tcPr>
           <w:p>
             <w:pPr>
+              <w:pStyle w:val="Sansinterligne"/>
+              <w:jc w:val="center"/>
               <w:cnfStyle w:val="000000000000" w:firstRow="0" w:lastRow="0" w:firstColumn="0" w:lastColumn="0" w:oddVBand="0" w:evenVBand="0" w:oddHBand="0" w:evenHBand="0" w:firstRowFirstColumn="0" w:firstRowLastColumn="0" w:lastRowFirstColumn="0" w:lastRowLastColumn="0"/>
             </w:pPr>
             <w:r>
@@ -415,7 +465,7 @@
           </w:tcPr>
           <w:p>
             <w:pPr>
-              <w:ind w:left="113" w:right="113"/>
+              <w:pStyle w:val="Sansinterligne"/>
               <w:jc w:val="center"/>
             </w:pPr>
             <w:r>
@@ -429,15 +479,14 @@
           </w:tcPr>
           <w:p>
             <w:pPr>
+              <w:pStyle w:val="Sansinterligne"/>
+              <w:jc w:val="center"/>
               <w:cnfStyle w:val="000000100000" w:firstRow="0" w:lastRow="0" w:firstColumn="0" w:lastColumn="0" w:oddVBand="0" w:evenVBand="0" w:oddHBand="1" w:evenHBand="0" w:firstRowFirstColumn="0" w:firstRowLastColumn="0" w:lastRowFirstColumn="0" w:lastRowLastColumn="0"/>
             </w:pPr>
             <w:proofErr w:type="spellStart"/>
             <w:proofErr w:type="gramStart"/>
             <w:r>
-              <w:t>p</w:t>
-            </w:r>
-            <w:r>
-              <w:t>ari</w:t>
+              <w:t>pari</w:t>
             </w:r>
             <w:proofErr w:type="gramEnd"/>
             <w:r>
@@ -452,6 +501,8 @@
           </w:tcPr>
           <w:p>
             <w:pPr>
+              <w:pStyle w:val="Sansinterligne"/>
+              <w:jc w:val="center"/>
               <w:cnfStyle w:val="000000100000" w:firstRow="0" w:lastRow="0" w:firstColumn="0" w:lastColumn="0" w:oddVBand="0" w:evenVBand="0" w:oddHBand="1" w:evenHBand="0" w:firstRowFirstColumn="0" w:firstRowLastColumn="0" w:lastRowFirstColumn="0" w:lastRowLastColumn="0"/>
             </w:pPr>
             <w:r>
@@ -465,6 +516,8 @@
           </w:tcPr>
           <w:p>
             <w:pPr>
+              <w:pStyle w:val="Sansinterligne"/>
+              <w:jc w:val="center"/>
               <w:cnfStyle w:val="000000100000" w:firstRow="0" w:lastRow="0" w:firstColumn="0" w:lastColumn="0" w:oddVBand="0" w:evenVBand="0" w:oddHBand="1" w:evenHBand="0" w:firstRowFirstColumn="0" w:firstRowLastColumn="0" w:lastRowFirstColumn="0" w:lastRowLastColumn="0"/>
             </w:pPr>
             <w:proofErr w:type="gramStart"/>
@@ -483,10 +536,15 @@
           </w:tcPr>
           <w:p>
             <w:pPr>
+              <w:pStyle w:val="Sansinterligne"/>
+              <w:jc w:val="center"/>
               <w:cnfStyle w:val="000000100000" w:firstRow="0" w:lastRow="0" w:firstColumn="0" w:lastColumn="0" w:oddVBand="0" w:evenVBand="0" w:oddHBand="1" w:evenHBand="0" w:firstRowFirstColumn="0" w:firstRowLastColumn="0" w:lastRowFirstColumn="0" w:lastRowLastColumn="0"/>
             </w:pPr>
             <w:r>
               <w:t>Identifiant</w:t>
+            </w:r>
+            <w:r>
+              <w:t>, ai</w:t>
             </w:r>
           </w:p>
         </w:tc>
@@ -498,7 +556,12 @@
             <w:tcW w:w="1567" w:type="dxa"/>
             <w:vMerge/>
           </w:tcPr>
-          <w:p/>
+          <w:p>
+            <w:pPr>
+              <w:pStyle w:val="Sansinterligne"/>
+              <w:jc w:val="center"/>
+            </w:pPr>
+          </w:p>
         </w:tc>
         <w:tc>
           <w:tcPr>
@@ -506,15 +569,14 @@
           </w:tcPr>
           <w:p>
             <w:pPr>
+              <w:pStyle w:val="Sansinterligne"/>
+              <w:jc w:val="center"/>
               <w:cnfStyle w:val="000000000000" w:firstRow="0" w:lastRow="0" w:firstColumn="0" w:lastColumn="0" w:oddVBand="0" w:evenVBand="0" w:oddHBand="0" w:evenHBand="0" w:firstRowFirstColumn="0" w:firstRowLastColumn="0" w:lastRowFirstColumn="0" w:lastRowLastColumn="0"/>
             </w:pPr>
             <w:proofErr w:type="spellStart"/>
             <w:proofErr w:type="gramStart"/>
             <w:r>
-              <w:t>p</w:t>
-            </w:r>
-            <w:r>
-              <w:t>ari</w:t>
+              <w:t>pari</w:t>
             </w:r>
             <w:proofErr w:type="gramEnd"/>
             <w:r>
@@ -529,6 +591,8 @@
           </w:tcPr>
           <w:p>
             <w:pPr>
+              <w:pStyle w:val="Sansinterligne"/>
+              <w:jc w:val="center"/>
               <w:cnfStyle w:val="000000000000" w:firstRow="0" w:lastRow="0" w:firstColumn="0" w:lastColumn="0" w:oddVBand="0" w:evenVBand="0" w:oddHBand="0" w:evenHBand="0" w:firstRowFirstColumn="0" w:firstRowLastColumn="0" w:lastRowFirstColumn="0" w:lastRowLastColumn="0"/>
             </w:pPr>
             <w:r>
@@ -550,6 +614,8 @@
           </w:tcPr>
           <w:p>
             <w:pPr>
+              <w:pStyle w:val="Sansinterligne"/>
+              <w:jc w:val="center"/>
               <w:cnfStyle w:val="000000000000" w:firstRow="0" w:lastRow="0" w:firstColumn="0" w:lastColumn="0" w:oddVBand="0" w:evenVBand="0" w:oddHBand="0" w:evenHBand="0" w:firstRowFirstColumn="0" w:firstRowLastColumn="0" w:lastRowFirstColumn="0" w:lastRowLastColumn="0"/>
             </w:pPr>
             <w:proofErr w:type="gramStart"/>
@@ -568,6 +634,8 @@
           </w:tcPr>
           <w:p>
             <w:pPr>
+              <w:pStyle w:val="Sansinterligne"/>
+              <w:jc w:val="center"/>
               <w:cnfStyle w:val="000000000000" w:firstRow="0" w:lastRow="0" w:firstColumn="0" w:lastColumn="0" w:oddVBand="0" w:evenVBand="0" w:oddHBand="0" w:evenHBand="0" w:firstRowFirstColumn="0" w:firstRowLastColumn="0" w:lastRowFirstColumn="0" w:lastRowLastColumn="0"/>
             </w:pPr>
             <w:r>
@@ -584,8 +652,14 @@
           <w:tcPr>
             <w:cnfStyle w:val="001000000000" w:firstRow="0" w:lastRow="0" w:firstColumn="1" w:lastColumn="0" w:oddVBand="0" w:evenVBand="0" w:oddHBand="0" w:evenHBand="0" w:firstRowFirstColumn="0" w:firstRowLastColumn="0" w:lastRowFirstColumn="0" w:lastRowLastColumn="0"/>
             <w:tcW w:w="1567" w:type="dxa"/>
-          </w:tcPr>
-          <w:p/>
+            <w:vMerge/>
+          </w:tcPr>
+          <w:p>
+            <w:pPr>
+              <w:pStyle w:val="Sansinterligne"/>
+              <w:jc w:val="center"/>
+            </w:pPr>
+          </w:p>
         </w:tc>
         <w:tc>
           <w:tcPr>
@@ -593,22 +667,18 @@
           </w:tcPr>
           <w:p>
             <w:pPr>
+              <w:pStyle w:val="Sansinterligne"/>
+              <w:jc w:val="center"/>
               <w:cnfStyle w:val="000000100000" w:firstRow="0" w:lastRow="0" w:firstColumn="0" w:lastColumn="0" w:oddVBand="0" w:evenVBand="0" w:oddHBand="1" w:evenHBand="0" w:firstRowFirstColumn="0" w:firstRowLastColumn="0" w:lastRowFirstColumn="0" w:lastRowLastColumn="0"/>
             </w:pPr>
             <w:proofErr w:type="spellStart"/>
             <w:proofErr w:type="gramStart"/>
             <w:r>
-              <w:t>p</w:t>
-            </w:r>
-            <w:r>
-              <w:t>ari</w:t>
+              <w:t>pari</w:t>
             </w:r>
             <w:proofErr w:type="gramEnd"/>
             <w:r>
-              <w:t>_</w:t>
-            </w:r>
-            <w:r>
-              <w:t>Somme_Jouee</w:t>
+              <w:t>_Somme_Jouee</w:t>
             </w:r>
             <w:proofErr w:type="spellEnd"/>
           </w:p>
@@ -619,6 +689,8 @@
           </w:tcPr>
           <w:p>
             <w:pPr>
+              <w:pStyle w:val="Sansinterligne"/>
+              <w:jc w:val="center"/>
               <w:cnfStyle w:val="000000100000" w:firstRow="0" w:lastRow="0" w:firstColumn="0" w:lastColumn="0" w:oddVBand="0" w:evenVBand="0" w:oddHBand="1" w:evenHBand="0" w:firstRowFirstColumn="0" w:firstRowLastColumn="0" w:lastRowFirstColumn="0" w:lastRowLastColumn="0"/>
             </w:pPr>
             <w:r>
@@ -626,17 +698,11 @@
             </w:r>
             <w:proofErr w:type="spellStart"/>
             <w:r>
-              <w:t>jou</w:t>
-            </w:r>
-            <w:r>
-              <w:t>ee</w:t>
+              <w:t>jouee</w:t>
             </w:r>
             <w:proofErr w:type="spellEnd"/>
             <w:r>
-              <w:t xml:space="preserve"> pour </w:t>
-            </w:r>
-            <w:r>
-              <w:t>1 course</w:t>
+              <w:t xml:space="preserve"> pour 1 course</w:t>
             </w:r>
           </w:p>
         </w:tc>
@@ -646,15 +712,17 @@
           </w:tcPr>
           <w:p>
             <w:pPr>
+              <w:pStyle w:val="Sansinterligne"/>
+              <w:jc w:val="center"/>
               <w:cnfStyle w:val="000000100000" w:firstRow="0" w:lastRow="0" w:firstColumn="0" w:lastColumn="0" w:oddVBand="0" w:evenVBand="0" w:oddHBand="1" w:evenHBand="0" w:firstRowFirstColumn="0" w:firstRowLastColumn="0" w:lastRowFirstColumn="0" w:lastRowLastColumn="0"/>
             </w:pPr>
             <w:proofErr w:type="gramStart"/>
             <w:r>
-              <w:t>Char(</w:t>
+              <w:t>Int(</w:t>
             </w:r>
             <w:proofErr w:type="gramEnd"/>
             <w:r>
-              <w:t>15)</w:t>
+              <w:t>5)</w:t>
             </w:r>
           </w:p>
         </w:tc>
@@ -664,6 +732,8 @@
           </w:tcPr>
           <w:p>
             <w:pPr>
+              <w:pStyle w:val="Sansinterligne"/>
+              <w:jc w:val="center"/>
               <w:cnfStyle w:val="000000100000" w:firstRow="0" w:lastRow="0" w:firstColumn="0" w:lastColumn="0" w:oddVBand="0" w:evenVBand="0" w:oddHBand="1" w:evenHBand="0" w:firstRowFirstColumn="0" w:firstRowLastColumn="0" w:lastRowFirstColumn="0" w:lastRowLastColumn="0"/>
             </w:pPr>
             <w:r>
@@ -677,8 +747,14 @@
           <w:tcPr>
             <w:cnfStyle w:val="001000000000" w:firstRow="0" w:lastRow="0" w:firstColumn="1" w:lastColumn="0" w:oddVBand="0" w:evenVBand="0" w:oddHBand="0" w:evenHBand="0" w:firstRowFirstColumn="0" w:firstRowLastColumn="0" w:lastRowFirstColumn="0" w:lastRowLastColumn="0"/>
             <w:tcW w:w="1567" w:type="dxa"/>
-          </w:tcPr>
-          <w:p/>
+            <w:vMerge/>
+          </w:tcPr>
+          <w:p>
+            <w:pPr>
+              <w:pStyle w:val="Sansinterligne"/>
+              <w:jc w:val="center"/>
+            </w:pPr>
+          </w:p>
         </w:tc>
         <w:tc>
           <w:tcPr>
@@ -686,6 +762,8 @@
           </w:tcPr>
           <w:p>
             <w:pPr>
+              <w:pStyle w:val="Sansinterligne"/>
+              <w:jc w:val="center"/>
               <w:cnfStyle w:val="000000000000" w:firstRow="0" w:lastRow="0" w:firstColumn="0" w:lastColumn="0" w:oddVBand="0" w:evenVBand="0" w:oddHBand="0" w:evenHBand="0" w:firstRowFirstColumn="0" w:firstRowLastColumn="0" w:lastRowFirstColumn="0" w:lastRowLastColumn="0"/>
             </w:pPr>
             <w:proofErr w:type="spellStart"/>
@@ -695,10 +773,7 @@
             </w:r>
             <w:proofErr w:type="gramEnd"/>
             <w:r>
-              <w:t>_</w:t>
-            </w:r>
-            <w:r>
-              <w:t>Numero_Ordre</w:t>
+              <w:t>_Ordre_Arrivee</w:t>
             </w:r>
             <w:proofErr w:type="spellEnd"/>
           </w:p>
@@ -709,6 +784,8 @@
           </w:tcPr>
           <w:p>
             <w:pPr>
+              <w:pStyle w:val="Sansinterligne"/>
+              <w:jc w:val="center"/>
               <w:cnfStyle w:val="000000000000" w:firstRow="0" w:lastRow="0" w:firstColumn="0" w:lastColumn="0" w:oddVBand="0" w:evenVBand="0" w:oddHBand="0" w:evenHBand="0" w:firstRowFirstColumn="0" w:firstRowLastColumn="0" w:lastRowFirstColumn="0" w:lastRowLastColumn="0"/>
             </w:pPr>
             <w:r>
@@ -720,10 +797,7 @@
             </w:r>
             <w:proofErr w:type="spellEnd"/>
             <w:r>
-              <w:t xml:space="preserve"> des chevaux</w:t>
-            </w:r>
-            <w:r>
-              <w:t xml:space="preserve"> pour le pari</w:t>
+              <w:t xml:space="preserve"> des chevaux pour le pari</w:t>
             </w:r>
           </w:p>
         </w:tc>
@@ -733,6 +807,8 @@
           </w:tcPr>
           <w:p>
             <w:pPr>
+              <w:pStyle w:val="Sansinterligne"/>
+              <w:jc w:val="center"/>
               <w:cnfStyle w:val="000000000000" w:firstRow="0" w:lastRow="0" w:firstColumn="0" w:lastColumn="0" w:oddVBand="0" w:evenVBand="0" w:oddHBand="0" w:evenHBand="0" w:firstRowFirstColumn="0" w:firstRowLastColumn="0" w:lastRowFirstColumn="0" w:lastRowLastColumn="0"/>
             </w:pPr>
             <w:proofErr w:type="gramStart"/>
@@ -751,6 +827,8 @@
           </w:tcPr>
           <w:p>
             <w:pPr>
+              <w:pStyle w:val="Sansinterligne"/>
+              <w:jc w:val="center"/>
               <w:cnfStyle w:val="000000000000" w:firstRow="0" w:lastRow="0" w:firstColumn="0" w:lastColumn="0" w:oddVBand="0" w:evenVBand="0" w:oddHBand="0" w:evenHBand="0" w:firstRowFirstColumn="0" w:firstRowLastColumn="0" w:lastRowFirstColumn="0" w:lastRowLastColumn="0"/>
             </w:pPr>
             <w:r>
@@ -772,7 +850,7 @@
           </w:tcPr>
           <w:p>
             <w:pPr>
-              <w:ind w:left="113" w:right="113"/>
+              <w:pStyle w:val="Sansinterligne"/>
               <w:jc w:val="center"/>
             </w:pPr>
             <w:r>
@@ -786,6 +864,8 @@
           </w:tcPr>
           <w:p>
             <w:pPr>
+              <w:pStyle w:val="Sansinterligne"/>
+              <w:jc w:val="center"/>
               <w:cnfStyle w:val="000000100000" w:firstRow="0" w:lastRow="0" w:firstColumn="0" w:lastColumn="0" w:oddVBand="0" w:evenVBand="0" w:oddHBand="1" w:evenHBand="0" w:firstRowFirstColumn="0" w:firstRowLastColumn="0" w:lastRowFirstColumn="0" w:lastRowLastColumn="0"/>
             </w:pPr>
             <w:proofErr w:type="spellStart"/>
@@ -806,6 +886,8 @@
           </w:tcPr>
           <w:p>
             <w:pPr>
+              <w:pStyle w:val="Sansinterligne"/>
+              <w:jc w:val="center"/>
               <w:cnfStyle w:val="000000100000" w:firstRow="0" w:lastRow="0" w:firstColumn="0" w:lastColumn="0" w:oddVBand="0" w:evenVBand="0" w:oddHBand="1" w:evenHBand="0" w:firstRowFirstColumn="0" w:firstRowLastColumn="0" w:lastRowFirstColumn="0" w:lastRowLastColumn="0"/>
             </w:pPr>
             <w:r>
@@ -819,6 +901,8 @@
           </w:tcPr>
           <w:p>
             <w:pPr>
+              <w:pStyle w:val="Sansinterligne"/>
+              <w:jc w:val="center"/>
               <w:cnfStyle w:val="000000100000" w:firstRow="0" w:lastRow="0" w:firstColumn="0" w:lastColumn="0" w:oddVBand="0" w:evenVBand="0" w:oddHBand="1" w:evenHBand="0" w:firstRowFirstColumn="0" w:firstRowLastColumn="0" w:lastRowFirstColumn="0" w:lastRowLastColumn="0"/>
             </w:pPr>
             <w:proofErr w:type="gramStart"/>
@@ -837,10 +921,15 @@
           </w:tcPr>
           <w:p>
             <w:pPr>
+              <w:pStyle w:val="Sansinterligne"/>
+              <w:jc w:val="center"/>
               <w:cnfStyle w:val="000000100000" w:firstRow="0" w:lastRow="0" w:firstColumn="0" w:lastColumn="0" w:oddVBand="0" w:evenVBand="0" w:oddHBand="1" w:evenHBand="0" w:firstRowFirstColumn="0" w:firstRowLastColumn="0" w:lastRowFirstColumn="0" w:lastRowLastColumn="0"/>
             </w:pPr>
             <w:r>
               <w:t>Identifiant</w:t>
+            </w:r>
+            <w:r>
+              <w:t>, ai</w:t>
             </w:r>
           </w:p>
         </w:tc>
@@ -855,7 +944,12 @@
             <w:tcW w:w="1567" w:type="dxa"/>
             <w:vMerge/>
           </w:tcPr>
-          <w:p/>
+          <w:p>
+            <w:pPr>
+              <w:pStyle w:val="Sansinterligne"/>
+              <w:jc w:val="center"/>
+            </w:pPr>
+          </w:p>
         </w:tc>
         <w:tc>
           <w:tcPr>
@@ -863,6 +957,8 @@
           </w:tcPr>
           <w:p>
             <w:pPr>
+              <w:pStyle w:val="Sansinterligne"/>
+              <w:jc w:val="center"/>
               <w:cnfStyle w:val="000000000000" w:firstRow="0" w:lastRow="0" w:firstColumn="0" w:lastColumn="0" w:oddVBand="0" w:evenVBand="0" w:oddHBand="0" w:evenHBand="0" w:firstRowFirstColumn="0" w:firstRowLastColumn="0" w:lastRowFirstColumn="0" w:lastRowLastColumn="0"/>
             </w:pPr>
             <w:proofErr w:type="spellStart"/>
@@ -886,6 +982,8 @@
           </w:tcPr>
           <w:p>
             <w:pPr>
+              <w:pStyle w:val="Sansinterligne"/>
+              <w:jc w:val="center"/>
               <w:cnfStyle w:val="000000000000" w:firstRow="0" w:lastRow="0" w:firstColumn="0" w:lastColumn="0" w:oddVBand="0" w:evenVBand="0" w:oddHBand="0" w:evenHBand="0" w:firstRowFirstColumn="0" w:firstRowLastColumn="0" w:lastRowFirstColumn="0" w:lastRowLastColumn="0"/>
             </w:pPr>
             <w:r>
@@ -899,6 +997,8 @@
           </w:tcPr>
           <w:p>
             <w:pPr>
+              <w:pStyle w:val="Sansinterligne"/>
+              <w:jc w:val="center"/>
               <w:cnfStyle w:val="000000000000" w:firstRow="0" w:lastRow="0" w:firstColumn="0" w:lastColumn="0" w:oddVBand="0" w:evenVBand="0" w:oddHBand="0" w:evenHBand="0" w:firstRowFirstColumn="0" w:firstRowLastColumn="0" w:lastRowFirstColumn="0" w:lastRowLastColumn="0"/>
             </w:pPr>
             <w:proofErr w:type="gramStart"/>
@@ -917,6 +1017,8 @@
           </w:tcPr>
           <w:p>
             <w:pPr>
+              <w:pStyle w:val="Sansinterligne"/>
+              <w:jc w:val="center"/>
               <w:cnfStyle w:val="000000000000" w:firstRow="0" w:lastRow="0" w:firstColumn="0" w:lastColumn="0" w:oddVBand="0" w:evenVBand="0" w:oddHBand="0" w:evenHBand="0" w:firstRowFirstColumn="0" w:firstRowLastColumn="0" w:lastRowFirstColumn="0" w:lastRowLastColumn="0"/>
             </w:pPr>
             <w:r>
@@ -933,8 +1035,18 @@
           <w:tcPr>
             <w:cnfStyle w:val="001000000000" w:firstRow="0" w:lastRow="0" w:firstColumn="1" w:lastColumn="0" w:oddVBand="0" w:evenVBand="0" w:oddHBand="0" w:evenHBand="0" w:firstRowFirstColumn="0" w:firstRowLastColumn="0" w:lastRowFirstColumn="0" w:lastRowLastColumn="0"/>
             <w:tcW w:w="1567" w:type="dxa"/>
-          </w:tcPr>
-          <w:p/>
+            <w:vMerge w:val="restart"/>
+            <w:textDirection w:val="btLr"/>
+          </w:tcPr>
+          <w:p>
+            <w:pPr>
+              <w:pStyle w:val="Sansinterligne"/>
+              <w:jc w:val="center"/>
+            </w:pPr>
+            <w:r>
+              <w:t>NUMERO</w:t>
+            </w:r>
+          </w:p>
         </w:tc>
         <w:tc>
           <w:tcPr>
@@ -942,11 +1054,13 @@
           </w:tcPr>
           <w:p>
             <w:pPr>
+              <w:pStyle w:val="Sansinterligne"/>
+              <w:jc w:val="center"/>
               <w:cnfStyle w:val="000000100000" w:firstRow="0" w:lastRow="0" w:firstColumn="0" w:lastColumn="0" w:oddVBand="0" w:evenVBand="0" w:oddHBand="1" w:evenHBand="0" w:firstRowFirstColumn="0" w:firstRowLastColumn="0" w:lastRowFirstColumn="0" w:lastRowLastColumn="0"/>
             </w:pPr>
             <w:proofErr w:type="spellStart"/>
             <w:r>
-              <w:t>Numero_Cheval</w:t>
+              <w:t>Numero_id</w:t>
             </w:r>
             <w:proofErr w:type="spellEnd"/>
           </w:p>
@@ -957,15 +1071,12 @@
           </w:tcPr>
           <w:p>
             <w:pPr>
-              <w:cnfStyle w:val="000000100000" w:firstRow="0" w:lastRow="0" w:firstColumn="0" w:lastColumn="0" w:oddVBand="0" w:evenVBand="0" w:oddHBand="1" w:evenHBand="0" w:firstRowFirstColumn="0" w:firstRowLastColumn="0" w:lastRowFirstColumn="0" w:lastRowLastColumn="0"/>
-            </w:pPr>
-            <w:proofErr w:type="spellStart"/>
-            <w:r>
-              <w:t>Numero</w:t>
-            </w:r>
-            <w:proofErr w:type="spellEnd"/>
-            <w:r>
-              <w:t xml:space="preserve"> du cheval </w:t>
+              <w:pStyle w:val="Sansinterligne"/>
+              <w:jc w:val="center"/>
+              <w:cnfStyle w:val="000000100000" w:firstRow="0" w:lastRow="0" w:firstColumn="0" w:lastColumn="0" w:oddVBand="0" w:evenVBand="0" w:oddHBand="1" w:evenHBand="0" w:firstRowFirstColumn="0" w:firstRowLastColumn="0" w:lastRowFirstColumn="0" w:lastRowLastColumn="0"/>
+            </w:pPr>
+            <w:r>
+              <w:t>Identifiant numéro du cheval</w:t>
             </w:r>
           </w:p>
         </w:tc>
@@ -975,15 +1086,12 @@
           </w:tcPr>
           <w:p>
             <w:pPr>
-              <w:cnfStyle w:val="000000100000" w:firstRow="0" w:lastRow="0" w:firstColumn="0" w:lastColumn="0" w:oddVBand="0" w:evenVBand="0" w:oddHBand="1" w:evenHBand="0" w:firstRowFirstColumn="0" w:firstRowLastColumn="0" w:lastRowFirstColumn="0" w:lastRowLastColumn="0"/>
-            </w:pPr>
-            <w:proofErr w:type="gramStart"/>
-            <w:r>
-              <w:t>Int(</w:t>
-            </w:r>
-            <w:proofErr w:type="gramEnd"/>
-            <w:r>
-              <w:t>11)</w:t>
+              <w:pStyle w:val="Sansinterligne"/>
+              <w:jc w:val="center"/>
+              <w:cnfStyle w:val="000000100000" w:firstRow="0" w:lastRow="0" w:firstColumn="0" w:lastColumn="0" w:oddVBand="0" w:evenVBand="0" w:oddHBand="1" w:evenHBand="0" w:firstRowFirstColumn="0" w:firstRowLastColumn="0" w:lastRowFirstColumn="0" w:lastRowLastColumn="0"/>
+            </w:pPr>
+            <w:r>
+              <w:t>Int</w:t>
             </w:r>
           </w:p>
         </w:tc>
@@ -993,10 +1101,15 @@
           </w:tcPr>
           <w:p>
             <w:pPr>
-              <w:cnfStyle w:val="000000100000" w:firstRow="0" w:lastRow="0" w:firstColumn="0" w:lastColumn="0" w:oddVBand="0" w:evenVBand="0" w:oddHBand="1" w:evenHBand="0" w:firstRowFirstColumn="0" w:firstRowLastColumn="0" w:lastRowFirstColumn="0" w:lastRowLastColumn="0"/>
-            </w:pPr>
-            <w:r>
-              <w:t>Obligatoire</w:t>
+              <w:pStyle w:val="Sansinterligne"/>
+              <w:jc w:val="center"/>
+              <w:cnfStyle w:val="000000100000" w:firstRow="0" w:lastRow="0" w:firstColumn="0" w:lastColumn="0" w:oddVBand="0" w:evenVBand="0" w:oddHBand="1" w:evenHBand="0" w:firstRowFirstColumn="0" w:firstRowLastColumn="0" w:lastRowFirstColumn="0" w:lastRowLastColumn="0"/>
+            </w:pPr>
+            <w:r>
+              <w:t>Identifiant</w:t>
+            </w:r>
+            <w:r>
+              <w:t>, ai</w:t>
             </w:r>
           </w:p>
         </w:tc>
@@ -1006,8 +1119,14 @@
           <w:tcPr>
             <w:cnfStyle w:val="001000000000" w:firstRow="0" w:lastRow="0" w:firstColumn="1" w:lastColumn="0" w:oddVBand="0" w:evenVBand="0" w:oddHBand="0" w:evenHBand="0" w:firstRowFirstColumn="0" w:firstRowLastColumn="0" w:lastRowFirstColumn="0" w:lastRowLastColumn="0"/>
             <w:tcW w:w="1567" w:type="dxa"/>
-          </w:tcPr>
-          <w:p/>
+            <w:vMerge/>
+          </w:tcPr>
+          <w:p>
+            <w:pPr>
+              <w:pStyle w:val="Sansinterligne"/>
+              <w:jc w:val="center"/>
+            </w:pPr>
+          </w:p>
         </w:tc>
         <w:tc>
           <w:tcPr>
@@ -1015,8 +1134,23 @@
           </w:tcPr>
           <w:p>
             <w:pPr>
-              <w:cnfStyle w:val="000000000000" w:firstRow="0" w:lastRow="0" w:firstColumn="0" w:lastColumn="0" w:oddVBand="0" w:evenVBand="0" w:oddHBand="0" w:evenHBand="0" w:firstRowFirstColumn="0" w:firstRowLastColumn="0" w:lastRowFirstColumn="0" w:lastRowLastColumn="0"/>
-            </w:pPr>
+              <w:pStyle w:val="Sansinterligne"/>
+              <w:jc w:val="center"/>
+              <w:cnfStyle w:val="000000000000" w:firstRow="0" w:lastRow="0" w:firstColumn="0" w:lastColumn="0" w:oddVBand="0" w:evenVBand="0" w:oddHBand="0" w:evenHBand="0" w:firstRowFirstColumn="0" w:firstRowLastColumn="0" w:lastRowFirstColumn="0" w:lastRowLastColumn="0"/>
+            </w:pPr>
+            <w:proofErr w:type="spellStart"/>
+            <w:proofErr w:type="gramStart"/>
+            <w:r>
+              <w:t>n</w:t>
+            </w:r>
+            <w:r>
+              <w:t>umero</w:t>
+            </w:r>
+            <w:proofErr w:type="gramEnd"/>
+            <w:r>
+              <w:t>_Cheval</w:t>
+            </w:r>
+            <w:proofErr w:type="spellEnd"/>
           </w:p>
         </w:tc>
         <w:tc>
@@ -1025,8 +1159,18 @@
           </w:tcPr>
           <w:p>
             <w:pPr>
-              <w:cnfStyle w:val="000000000000" w:firstRow="0" w:lastRow="0" w:firstColumn="0" w:lastColumn="0" w:oddVBand="0" w:evenVBand="0" w:oddHBand="0" w:evenHBand="0" w:firstRowFirstColumn="0" w:firstRowLastColumn="0" w:lastRowFirstColumn="0" w:lastRowLastColumn="0"/>
-            </w:pPr>
+              <w:pStyle w:val="Sansinterligne"/>
+              <w:jc w:val="center"/>
+              <w:cnfStyle w:val="000000000000" w:firstRow="0" w:lastRow="0" w:firstColumn="0" w:lastColumn="0" w:oddVBand="0" w:evenVBand="0" w:oddHBand="0" w:evenHBand="0" w:firstRowFirstColumn="0" w:firstRowLastColumn="0" w:lastRowFirstColumn="0" w:lastRowLastColumn="0"/>
+            </w:pPr>
+            <w:proofErr w:type="spellStart"/>
+            <w:r>
+              <w:t>Numero</w:t>
+            </w:r>
+            <w:proofErr w:type="spellEnd"/>
+            <w:r>
+              <w:t xml:space="preserve"> du cheval</w:t>
+            </w:r>
           </w:p>
         </w:tc>
         <w:tc>
@@ -1035,8 +1179,18 @@
           </w:tcPr>
           <w:p>
             <w:pPr>
-              <w:cnfStyle w:val="000000000000" w:firstRow="0" w:lastRow="0" w:firstColumn="0" w:lastColumn="0" w:oddVBand="0" w:evenVBand="0" w:oddHBand="0" w:evenHBand="0" w:firstRowFirstColumn="0" w:firstRowLastColumn="0" w:lastRowFirstColumn="0" w:lastRowLastColumn="0"/>
-            </w:pPr>
+              <w:pStyle w:val="Sansinterligne"/>
+              <w:jc w:val="center"/>
+              <w:cnfStyle w:val="000000000000" w:firstRow="0" w:lastRow="0" w:firstColumn="0" w:lastColumn="0" w:oddVBand="0" w:evenVBand="0" w:oddHBand="0" w:evenHBand="0" w:firstRowFirstColumn="0" w:firstRowLastColumn="0" w:lastRowFirstColumn="0" w:lastRowLastColumn="0"/>
+            </w:pPr>
+            <w:proofErr w:type="gramStart"/>
+            <w:r>
+              <w:t>Int(</w:t>
+            </w:r>
+            <w:proofErr w:type="gramEnd"/>
+            <w:r>
+              <w:t>11)</w:t>
+            </w:r>
           </w:p>
         </w:tc>
         <w:tc>
@@ -1045,275 +1199,106 @@
           </w:tcPr>
           <w:p>
             <w:pPr>
-              <w:cnfStyle w:val="000000000000" w:firstRow="0" w:lastRow="0" w:firstColumn="0" w:lastColumn="0" w:oddVBand="0" w:evenVBand="0" w:oddHBand="0" w:evenHBand="0" w:firstRowFirstColumn="0" w:firstRowLastColumn="0" w:lastRowFirstColumn="0" w:lastRowLastColumn="0"/>
-            </w:pPr>
-          </w:p>
-        </w:tc>
-      </w:tr>
-      <w:tr>
-        <w:trPr>
-          <w:cnfStyle w:val="000000100000" w:firstRow="0" w:lastRow="0" w:firstColumn="0" w:lastColumn="0" w:oddVBand="0" w:evenVBand="0" w:oddHBand="1" w:evenHBand="0" w:firstRowFirstColumn="0" w:firstRowLastColumn="0" w:lastRowFirstColumn="0" w:lastRowLastColumn="0"/>
-        </w:trPr>
-        <w:tc>
-          <w:tcPr>
-            <w:cnfStyle w:val="001000000000" w:firstRow="0" w:lastRow="0" w:firstColumn="1" w:lastColumn="0" w:oddVBand="0" w:evenVBand="0" w:oddHBand="0" w:evenHBand="0" w:firstRowFirstColumn="0" w:firstRowLastColumn="0" w:lastRowFirstColumn="0" w:lastRowLastColumn="0"/>
-            <w:tcW w:w="1567" w:type="dxa"/>
-          </w:tcPr>
-          <w:p/>
-        </w:tc>
-        <w:tc>
-          <w:tcPr>
-            <w:tcW w:w="2390" w:type="dxa"/>
-          </w:tcPr>
-          <w:p>
-            <w:pPr>
-              <w:cnfStyle w:val="000000100000" w:firstRow="0" w:lastRow="0" w:firstColumn="0" w:lastColumn="0" w:oddVBand="0" w:evenVBand="0" w:oddHBand="1" w:evenHBand="0" w:firstRowFirstColumn="0" w:firstRowLastColumn="0" w:lastRowFirstColumn="0" w:lastRowLastColumn="0"/>
-            </w:pPr>
-          </w:p>
-        </w:tc>
-        <w:tc>
-          <w:tcPr>
-            <w:tcW w:w="1718" w:type="dxa"/>
-          </w:tcPr>
-          <w:p>
-            <w:pPr>
-              <w:cnfStyle w:val="000000100000" w:firstRow="0" w:lastRow="0" w:firstColumn="0" w:lastColumn="0" w:oddVBand="0" w:evenVBand="0" w:oddHBand="1" w:evenHBand="0" w:firstRowFirstColumn="0" w:firstRowLastColumn="0" w:lastRowFirstColumn="0" w:lastRowLastColumn="0"/>
-            </w:pPr>
-          </w:p>
-        </w:tc>
-        <w:tc>
-          <w:tcPr>
-            <w:tcW w:w="1713" w:type="dxa"/>
-          </w:tcPr>
-          <w:p>
-            <w:pPr>
-              <w:cnfStyle w:val="000000100000" w:firstRow="0" w:lastRow="0" w:firstColumn="0" w:lastColumn="0" w:oddVBand="0" w:evenVBand="0" w:oddHBand="1" w:evenHBand="0" w:firstRowFirstColumn="0" w:firstRowLastColumn="0" w:lastRowFirstColumn="0" w:lastRowLastColumn="0"/>
-            </w:pPr>
-          </w:p>
-        </w:tc>
-        <w:tc>
-          <w:tcPr>
-            <w:tcW w:w="1674" w:type="dxa"/>
-          </w:tcPr>
-          <w:p>
-            <w:pPr>
-              <w:cnfStyle w:val="000000100000" w:firstRow="0" w:lastRow="0" w:firstColumn="0" w:lastColumn="0" w:oddVBand="0" w:evenVBand="0" w:oddHBand="1" w:evenHBand="0" w:firstRowFirstColumn="0" w:firstRowLastColumn="0" w:lastRowFirstColumn="0" w:lastRowLastColumn="0"/>
-            </w:pPr>
-          </w:p>
-        </w:tc>
-      </w:tr>
-      <w:tr>
-        <w:tc>
-          <w:tcPr>
-            <w:cnfStyle w:val="001000000000" w:firstRow="0" w:lastRow="0" w:firstColumn="1" w:lastColumn="0" w:oddVBand="0" w:evenVBand="0" w:oddHBand="0" w:evenHBand="0" w:firstRowFirstColumn="0" w:firstRowLastColumn="0" w:lastRowFirstColumn="0" w:lastRowLastColumn="0"/>
-            <w:tcW w:w="1567" w:type="dxa"/>
-          </w:tcPr>
-          <w:p/>
-        </w:tc>
-        <w:tc>
-          <w:tcPr>
-            <w:tcW w:w="2390" w:type="dxa"/>
-          </w:tcPr>
-          <w:p>
-            <w:pPr>
-              <w:cnfStyle w:val="000000000000" w:firstRow="0" w:lastRow="0" w:firstColumn="0" w:lastColumn="0" w:oddVBand="0" w:evenVBand="0" w:oddHBand="0" w:evenHBand="0" w:firstRowFirstColumn="0" w:firstRowLastColumn="0" w:lastRowFirstColumn="0" w:lastRowLastColumn="0"/>
-            </w:pPr>
-          </w:p>
-        </w:tc>
-        <w:tc>
-          <w:tcPr>
-            <w:tcW w:w="1718" w:type="dxa"/>
-          </w:tcPr>
-          <w:p>
-            <w:pPr>
-              <w:cnfStyle w:val="000000000000" w:firstRow="0" w:lastRow="0" w:firstColumn="0" w:lastColumn="0" w:oddVBand="0" w:evenVBand="0" w:oddHBand="0" w:evenHBand="0" w:firstRowFirstColumn="0" w:firstRowLastColumn="0" w:lastRowFirstColumn="0" w:lastRowLastColumn="0"/>
-            </w:pPr>
-          </w:p>
-        </w:tc>
-        <w:tc>
-          <w:tcPr>
-            <w:tcW w:w="1713" w:type="dxa"/>
-          </w:tcPr>
-          <w:p>
-            <w:pPr>
-              <w:cnfStyle w:val="000000000000" w:firstRow="0" w:lastRow="0" w:firstColumn="0" w:lastColumn="0" w:oddVBand="0" w:evenVBand="0" w:oddHBand="0" w:evenHBand="0" w:firstRowFirstColumn="0" w:firstRowLastColumn="0" w:lastRowFirstColumn="0" w:lastRowLastColumn="0"/>
-            </w:pPr>
-          </w:p>
-        </w:tc>
-        <w:tc>
-          <w:tcPr>
-            <w:tcW w:w="1674" w:type="dxa"/>
-          </w:tcPr>
-          <w:p>
-            <w:pPr>
-              <w:cnfStyle w:val="000000000000" w:firstRow="0" w:lastRow="0" w:firstColumn="0" w:lastColumn="0" w:oddVBand="0" w:evenVBand="0" w:oddHBand="0" w:evenHBand="0" w:firstRowFirstColumn="0" w:firstRowLastColumn="0" w:lastRowFirstColumn="0" w:lastRowLastColumn="0"/>
-            </w:pPr>
-          </w:p>
-        </w:tc>
-      </w:tr>
-      <w:tr>
-        <w:trPr>
-          <w:cnfStyle w:val="000000100000" w:firstRow="0" w:lastRow="0" w:firstColumn="0" w:lastColumn="0" w:oddVBand="0" w:evenVBand="0" w:oddHBand="1" w:evenHBand="0" w:firstRowFirstColumn="0" w:firstRowLastColumn="0" w:lastRowFirstColumn="0" w:lastRowLastColumn="0"/>
-        </w:trPr>
-        <w:tc>
-          <w:tcPr>
-            <w:cnfStyle w:val="001000000000" w:firstRow="0" w:lastRow="0" w:firstColumn="1" w:lastColumn="0" w:oddVBand="0" w:evenVBand="0" w:oddHBand="0" w:evenHBand="0" w:firstRowFirstColumn="0" w:firstRowLastColumn="0" w:lastRowFirstColumn="0" w:lastRowLastColumn="0"/>
-            <w:tcW w:w="1567" w:type="dxa"/>
-          </w:tcPr>
-          <w:p/>
-        </w:tc>
-        <w:tc>
-          <w:tcPr>
-            <w:tcW w:w="2390" w:type="dxa"/>
-          </w:tcPr>
-          <w:p>
-            <w:pPr>
-              <w:cnfStyle w:val="000000100000" w:firstRow="0" w:lastRow="0" w:firstColumn="0" w:lastColumn="0" w:oddVBand="0" w:evenVBand="0" w:oddHBand="1" w:evenHBand="0" w:firstRowFirstColumn="0" w:firstRowLastColumn="0" w:lastRowFirstColumn="0" w:lastRowLastColumn="0"/>
-            </w:pPr>
-          </w:p>
-        </w:tc>
-        <w:tc>
-          <w:tcPr>
-            <w:tcW w:w="1718" w:type="dxa"/>
-          </w:tcPr>
-          <w:p>
-            <w:pPr>
-              <w:cnfStyle w:val="000000100000" w:firstRow="0" w:lastRow="0" w:firstColumn="0" w:lastColumn="0" w:oddVBand="0" w:evenVBand="0" w:oddHBand="1" w:evenHBand="0" w:firstRowFirstColumn="0" w:firstRowLastColumn="0" w:lastRowFirstColumn="0" w:lastRowLastColumn="0"/>
-            </w:pPr>
-          </w:p>
-        </w:tc>
-        <w:tc>
-          <w:tcPr>
-            <w:tcW w:w="1713" w:type="dxa"/>
-          </w:tcPr>
-          <w:p>
-            <w:pPr>
-              <w:cnfStyle w:val="000000100000" w:firstRow="0" w:lastRow="0" w:firstColumn="0" w:lastColumn="0" w:oddVBand="0" w:evenVBand="0" w:oddHBand="1" w:evenHBand="0" w:firstRowFirstColumn="0" w:firstRowLastColumn="0" w:lastRowFirstColumn="0" w:lastRowLastColumn="0"/>
-            </w:pPr>
-          </w:p>
-        </w:tc>
-        <w:tc>
-          <w:tcPr>
-            <w:tcW w:w="1674" w:type="dxa"/>
-          </w:tcPr>
-          <w:p>
-            <w:pPr>
-              <w:cnfStyle w:val="000000100000" w:firstRow="0" w:lastRow="0" w:firstColumn="0" w:lastColumn="0" w:oddVBand="0" w:evenVBand="0" w:oddHBand="1" w:evenHBand="0" w:firstRowFirstColumn="0" w:firstRowLastColumn="0" w:lastRowFirstColumn="0" w:lastRowLastColumn="0"/>
-            </w:pPr>
-          </w:p>
-        </w:tc>
-      </w:tr>
-      <w:tr>
-        <w:tc>
-          <w:tcPr>
-            <w:cnfStyle w:val="001000000000" w:firstRow="0" w:lastRow="0" w:firstColumn="1" w:lastColumn="0" w:oddVBand="0" w:evenVBand="0" w:oddHBand="0" w:evenHBand="0" w:firstRowFirstColumn="0" w:firstRowLastColumn="0" w:lastRowFirstColumn="0" w:lastRowLastColumn="0"/>
-            <w:tcW w:w="1567" w:type="dxa"/>
-          </w:tcPr>
-          <w:p/>
-        </w:tc>
-        <w:tc>
-          <w:tcPr>
-            <w:tcW w:w="2390" w:type="dxa"/>
-          </w:tcPr>
-          <w:p>
-            <w:pPr>
-              <w:cnfStyle w:val="000000000000" w:firstRow="0" w:lastRow="0" w:firstColumn="0" w:lastColumn="0" w:oddVBand="0" w:evenVBand="0" w:oddHBand="0" w:evenHBand="0" w:firstRowFirstColumn="0" w:firstRowLastColumn="0" w:lastRowFirstColumn="0" w:lastRowLastColumn="0"/>
-            </w:pPr>
-          </w:p>
-        </w:tc>
-        <w:tc>
-          <w:tcPr>
-            <w:tcW w:w="1718" w:type="dxa"/>
-          </w:tcPr>
-          <w:p>
-            <w:pPr>
-              <w:cnfStyle w:val="000000000000" w:firstRow="0" w:lastRow="0" w:firstColumn="0" w:lastColumn="0" w:oddVBand="0" w:evenVBand="0" w:oddHBand="0" w:evenHBand="0" w:firstRowFirstColumn="0" w:firstRowLastColumn="0" w:lastRowFirstColumn="0" w:lastRowLastColumn="0"/>
-            </w:pPr>
-          </w:p>
-        </w:tc>
-        <w:tc>
-          <w:tcPr>
-            <w:tcW w:w="1713" w:type="dxa"/>
-          </w:tcPr>
-          <w:p>
-            <w:pPr>
-              <w:cnfStyle w:val="000000000000" w:firstRow="0" w:lastRow="0" w:firstColumn="0" w:lastColumn="0" w:oddVBand="0" w:evenVBand="0" w:oddHBand="0" w:evenHBand="0" w:firstRowFirstColumn="0" w:firstRowLastColumn="0" w:lastRowFirstColumn="0" w:lastRowLastColumn="0"/>
-            </w:pPr>
-          </w:p>
-        </w:tc>
-        <w:tc>
-          <w:tcPr>
-            <w:tcW w:w="1674" w:type="dxa"/>
-          </w:tcPr>
-          <w:p>
-            <w:pPr>
-              <w:cnfStyle w:val="000000000000" w:firstRow="0" w:lastRow="0" w:firstColumn="0" w:lastColumn="0" w:oddVBand="0" w:evenVBand="0" w:oddHBand="0" w:evenHBand="0" w:firstRowFirstColumn="0" w:firstRowLastColumn="0" w:lastRowFirstColumn="0" w:lastRowLastColumn="0"/>
-            </w:pPr>
-          </w:p>
-        </w:tc>
-      </w:tr>
-      <w:tr>
-        <w:trPr>
-          <w:cnfStyle w:val="000000100000" w:firstRow="0" w:lastRow="0" w:firstColumn="0" w:lastColumn="0" w:oddVBand="0" w:evenVBand="0" w:oddHBand="1" w:evenHBand="0" w:firstRowFirstColumn="0" w:firstRowLastColumn="0" w:lastRowFirstColumn="0" w:lastRowLastColumn="0"/>
-        </w:trPr>
-        <w:tc>
-          <w:tcPr>
-            <w:cnfStyle w:val="001000000000" w:firstRow="0" w:lastRow="0" w:firstColumn="1" w:lastColumn="0" w:oddVBand="0" w:evenVBand="0" w:oddHBand="0" w:evenHBand="0" w:firstRowFirstColumn="0" w:firstRowLastColumn="0" w:lastRowFirstColumn="0" w:lastRowLastColumn="0"/>
-            <w:tcW w:w="1567" w:type="dxa"/>
-          </w:tcPr>
-          <w:p/>
-        </w:tc>
-        <w:tc>
-          <w:tcPr>
-            <w:tcW w:w="2390" w:type="dxa"/>
-          </w:tcPr>
-          <w:p>
-            <w:pPr>
-              <w:cnfStyle w:val="000000100000" w:firstRow="0" w:lastRow="0" w:firstColumn="0" w:lastColumn="0" w:oddVBand="0" w:evenVBand="0" w:oddHBand="1" w:evenHBand="0" w:firstRowFirstColumn="0" w:firstRowLastColumn="0" w:lastRowFirstColumn="0" w:lastRowLastColumn="0"/>
-            </w:pPr>
-          </w:p>
-        </w:tc>
-        <w:tc>
-          <w:tcPr>
-            <w:tcW w:w="1718" w:type="dxa"/>
-          </w:tcPr>
-          <w:p>
-            <w:pPr>
-              <w:cnfStyle w:val="000000100000" w:firstRow="0" w:lastRow="0" w:firstColumn="0" w:lastColumn="0" w:oddVBand="0" w:evenVBand="0" w:oddHBand="1" w:evenHBand="0" w:firstRowFirstColumn="0" w:firstRowLastColumn="0" w:lastRowFirstColumn="0" w:lastRowLastColumn="0"/>
-            </w:pPr>
-          </w:p>
-        </w:tc>
-        <w:tc>
-          <w:tcPr>
-            <w:tcW w:w="1713" w:type="dxa"/>
-          </w:tcPr>
-          <w:p>
-            <w:pPr>
-              <w:cnfStyle w:val="000000100000" w:firstRow="0" w:lastRow="0" w:firstColumn="0" w:lastColumn="0" w:oddVBand="0" w:evenVBand="0" w:oddHBand="1" w:evenHBand="0" w:firstRowFirstColumn="0" w:firstRowLastColumn="0" w:lastRowFirstColumn="0" w:lastRowLastColumn="0"/>
-            </w:pPr>
-          </w:p>
-        </w:tc>
-        <w:tc>
-          <w:tcPr>
-            <w:tcW w:w="1674" w:type="dxa"/>
-          </w:tcPr>
-          <w:p>
-            <w:pPr>
-              <w:cnfStyle w:val="000000100000" w:firstRow="0" w:lastRow="0" w:firstColumn="0" w:lastColumn="0" w:oddVBand="0" w:evenVBand="0" w:oddHBand="1" w:evenHBand="0" w:firstRowFirstColumn="0" w:firstRowLastColumn="0" w:lastRowFirstColumn="0" w:lastRowLastColumn="0"/>
-            </w:pPr>
+              <w:pStyle w:val="Sansinterligne"/>
+              <w:jc w:val="center"/>
+              <w:cnfStyle w:val="000000000000" w:firstRow="0" w:lastRow="0" w:firstColumn="0" w:lastColumn="0" w:oddVBand="0" w:evenVBand="0" w:oddHBand="0" w:evenHBand="0" w:firstRowFirstColumn="0" w:firstRowLastColumn="0" w:lastRowFirstColumn="0" w:lastRowLastColumn="0"/>
+            </w:pPr>
+            <w:r>
+              <w:t>Obligatoire</w:t>
+            </w:r>
           </w:p>
         </w:tc>
       </w:tr>
     </w:tbl>
     <w:p>
-      <w:proofErr w:type="gramStart"/>
+      <w:pPr>
+        <w:pStyle w:val="Sansinterligne"/>
+        <w:jc w:val="center"/>
+      </w:pPr>
       <w:r>
-        <w:t>n</w:t>
+        <w:t>U</w:t>
       </w:r>
-      <w:proofErr w:type="gramEnd"/>
       <w:r>
-        <w:t xml:space="preserve"> parieur assidu des champs de courses et des bases de données, voudrait mémoriser, dans une base de données relationnelle, les courses de chevaux, les paris qu'il a faits et les résultats. Plus précisément, il veut enregistrer les informations suivantes pour chaque course : - Le nom et la date (ex : Prix d'Amérique, 21-07-92) - Le numéro, le nom chevaux partants - Ses paris, avec pour chacun : o Le type de pari (couplé, tiercé, quarté, quinté...). ▪ Couplé = Pari sur 2 chevaux (1er et 2nd) ▪ Tiercé = Pari sur 3 chevaux (1er, 2ème et 3ème) ▪ Etc… o La somme jouée et les numéros de chevaux dans l'ordre du pari. Une fois la course jouée, on enregistre aussi : - Le résultat : l'ordre d'arrivée des chevaux. - Le gain total du parieur pour la course (couplé = somme jouée x 2, tiercé = somme jouée * 3, etc…). Les noms de chevaux sont uniques et les noms de courses sont uniques (à un instant donné).</w:t>
+        <w:t>n parieur assidu des champs de courses et des bases de données, voudrait mémoriser, dans une base de données relationnelle, les courses de chevaux, les paris qu'il a faits et les résultats. Plus précisément, il veut enregistrer les informations suivantes pour chaque course : - Le nom et la date (ex : Prix d'Amérique, 21-07-92) - Le numéro, le nom chevaux partants - Ses paris, avec pour chacun : o Le type de pari (couplé, tiercé, quarté, quinté...). ▪ Couplé = Pari sur 2 chevaux (1er et 2nd) ▪ Tiercé = Pari sur 3 chevaux (1er, 2ème et 3ème) ▪ Etc… o La somme jouée et les numéros de chevaux dans l'ordre du pari. Une fois la course jouée, on enregistre aussi : - Le résultat : l'ordre d'arrivée des chevaux. - Le gain total du parieur pour la course (couplé = somme jouée x 2, tiercé = somme jouée * 3, etc…). Les noms de chevaux sont uniques et les noms de courses sont uniques (à un instant donné).</w:t>
       </w:r>
+    </w:p>
+    <w:p>
+      <w:pPr>
+        <w:pStyle w:val="Sansinterligne"/>
+        <w:jc w:val="center"/>
+      </w:pPr>
+    </w:p>
+    <w:p>
+      <w:pPr>
+        <w:pStyle w:val="Sansinterligne"/>
+        <w:jc w:val="center"/>
+      </w:pPr>
+    </w:p>
+    <w:p>
+      <w:pPr>
+        <w:pStyle w:val="Sansinterligne"/>
+        <w:jc w:val="center"/>
+      </w:pPr>
+    </w:p>
+    <w:p>
+      <w:pPr>
+        <w:pStyle w:val="Sansinterligne"/>
+      </w:pPr>
+      <w:r>
+        <w:t xml:space="preserve">1 course </w:t>
+      </w:r>
+      <w:r>
+        <w:t>est effectuée avec 1 ou plusieurs cheva</w:t>
+      </w:r>
+      <w:r>
+        <w:t>ux</w:t>
+      </w:r>
+      <w:r>
+        <w:t>.</w:t>
+      </w:r>
+    </w:p>
+    <w:p>
+      <w:pPr>
+        <w:pStyle w:val="Sansinterligne"/>
+      </w:pPr>
+      <w:r>
+        <w:t>1 cheval effectue 0 ou 1 course.</w:t>
+      </w:r>
+    </w:p>
+    <w:p>
+      <w:pPr>
+        <w:pStyle w:val="Sansinterligne"/>
+      </w:pPr>
+    </w:p>
+    <w:p>
+      <w:pPr>
+        <w:pStyle w:val="Sansinterligne"/>
+      </w:pPr>
+      <w:r>
+        <w:t>1 type de pari concerne 1 course.</w:t>
+      </w:r>
+    </w:p>
+    <w:p>
+      <w:pPr>
+        <w:pStyle w:val="Sansinterligne"/>
+      </w:pPr>
+      <w:r>
+        <w:t>1 course est concerné par 0</w:t>
+      </w:r>
+      <w:r>
+        <w:t xml:space="preserve"> ou plusieurs types de paris.</w:t>
+      </w:r>
+    </w:p>
+    <w:p>
+      <w:pPr>
+        <w:pStyle w:val="Sansinterligne"/>
+      </w:pPr>
+    </w:p>
+    <w:p>
+      <w:pPr>
+        <w:pStyle w:val="Sansinterligne"/>
+        <w:jc w:val="center"/>
+      </w:pPr>
     </w:p>
     <w:sectPr>
       <w:pgSz w:w="11906" w:h="16838"/>
@@ -1846,6 +1831,15 @@
       </w:tcPr>
     </w:tblStylePr>
   </w:style>
+  <w:style w:type="paragraph" w:styleId="Sansinterligne">
+    <w:name w:val="No Spacing"/>
+    <w:uiPriority w:val="1"/>
+    <w:qFormat/>
+    <w:rsid w:val="00983A3D"/>
+    <w:pPr>
+      <w:spacing w:after="0" w:line="240" w:lineRule="auto"/>
+    </w:pPr>
+  </w:style>
 </w:styles>
 </file>
 

</xml_diff>

<commit_message>
send 31 01 2023
</commit_message>
<xml_diff>
--- a/Exercices Merise/Les Courses de Chevaux/Courses.docx
+++ b/Exercices Merise/Les Courses de Chevaux/Courses.docx
@@ -127,16 +127,9 @@
               <w:jc w:val="center"/>
               <w:cnfStyle w:val="000000100000" w:firstRow="0" w:lastRow="0" w:firstColumn="0" w:lastColumn="0" w:oddVBand="0" w:evenVBand="0" w:oddHBand="1" w:evenHBand="0" w:firstRowFirstColumn="0" w:firstRowLastColumn="0" w:lastRowFirstColumn="0" w:lastRowLastColumn="0"/>
             </w:pPr>
-            <w:proofErr w:type="spellStart"/>
-            <w:proofErr w:type="gramStart"/>
-            <w:r>
-              <w:t>course</w:t>
-            </w:r>
-            <w:proofErr w:type="gramEnd"/>
-            <w:r>
-              <w:t>_Id</w:t>
-            </w:r>
-            <w:proofErr w:type="spellEnd"/>
+            <w:r>
+              <w:t>course_Id</w:t>
+            </w:r>
           </w:p>
         </w:tc>
         <w:tc>
@@ -164,13 +157,8 @@
               <w:jc w:val="center"/>
               <w:cnfStyle w:val="000000100000" w:firstRow="0" w:lastRow="0" w:firstColumn="0" w:lastColumn="0" w:oddVBand="0" w:evenVBand="0" w:oddHBand="1" w:evenHBand="0" w:firstRowFirstColumn="0" w:firstRowLastColumn="0" w:lastRowFirstColumn="0" w:lastRowLastColumn="0"/>
             </w:pPr>
-            <w:proofErr w:type="gramStart"/>
-            <w:r>
-              <w:t>Int(</w:t>
-            </w:r>
-            <w:proofErr w:type="gramEnd"/>
-            <w:r>
-              <w:t>11)</w:t>
+            <w:r>
+              <w:t>Int(11)</w:t>
             </w:r>
           </w:p>
         </w:tc>
@@ -217,16 +205,9 @@
               <w:jc w:val="center"/>
               <w:cnfStyle w:val="000000000000" w:firstRow="0" w:lastRow="0" w:firstColumn="0" w:lastColumn="0" w:oddVBand="0" w:evenVBand="0" w:oddHBand="0" w:evenHBand="0" w:firstRowFirstColumn="0" w:firstRowLastColumn="0" w:lastRowFirstColumn="0" w:lastRowLastColumn="0"/>
             </w:pPr>
-            <w:proofErr w:type="spellStart"/>
-            <w:proofErr w:type="gramStart"/>
-            <w:r>
-              <w:t>course</w:t>
-            </w:r>
-            <w:proofErr w:type="gramEnd"/>
-            <w:r>
-              <w:t>_Nom</w:t>
-            </w:r>
-            <w:proofErr w:type="spellEnd"/>
+            <w:r>
+              <w:t>course_Nom</w:t>
+            </w:r>
           </w:p>
         </w:tc>
         <w:tc>
@@ -254,13 +235,8 @@
               <w:jc w:val="center"/>
               <w:cnfStyle w:val="000000000000" w:firstRow="0" w:lastRow="0" w:firstColumn="0" w:lastColumn="0" w:oddVBand="0" w:evenVBand="0" w:oddHBand="0" w:evenHBand="0" w:firstRowFirstColumn="0" w:firstRowLastColumn="0" w:lastRowFirstColumn="0" w:lastRowLastColumn="0"/>
             </w:pPr>
-            <w:proofErr w:type="gramStart"/>
-            <w:r>
-              <w:t>Varchar(</w:t>
-            </w:r>
-            <w:proofErr w:type="gramEnd"/>
-            <w:r>
-              <w:t>255)</w:t>
+            <w:r>
+              <w:t>Varchar(255)</w:t>
             </w:r>
           </w:p>
         </w:tc>
@@ -307,16 +283,9 @@
               <w:jc w:val="center"/>
               <w:cnfStyle w:val="000000100000" w:firstRow="0" w:lastRow="0" w:firstColumn="0" w:lastColumn="0" w:oddVBand="0" w:evenVBand="0" w:oddHBand="1" w:evenHBand="0" w:firstRowFirstColumn="0" w:firstRowLastColumn="0" w:lastRowFirstColumn="0" w:lastRowLastColumn="0"/>
             </w:pPr>
-            <w:proofErr w:type="spellStart"/>
-            <w:proofErr w:type="gramStart"/>
-            <w:r>
-              <w:t>course</w:t>
-            </w:r>
-            <w:proofErr w:type="gramEnd"/>
-            <w:r>
-              <w:t>_Date</w:t>
-            </w:r>
-            <w:proofErr w:type="spellEnd"/>
+            <w:r>
+              <w:t>course_Date</w:t>
+            </w:r>
           </w:p>
         </w:tc>
         <w:tc>
@@ -389,16 +358,9 @@
               <w:jc w:val="center"/>
               <w:cnfStyle w:val="000000000000" w:firstRow="0" w:lastRow="0" w:firstColumn="0" w:lastColumn="0" w:oddVBand="0" w:evenVBand="0" w:oddHBand="0" w:evenHBand="0" w:firstRowFirstColumn="0" w:firstRowLastColumn="0" w:lastRowFirstColumn="0" w:lastRowLastColumn="0"/>
             </w:pPr>
-            <w:proofErr w:type="spellStart"/>
-            <w:proofErr w:type="gramStart"/>
-            <w:r>
-              <w:t>course</w:t>
-            </w:r>
-            <w:proofErr w:type="gramEnd"/>
-            <w:r>
-              <w:t>_Resultat</w:t>
-            </w:r>
-            <w:proofErr w:type="spellEnd"/>
+            <w:r>
+              <w:t>course_Resultat</w:t>
+            </w:r>
           </w:p>
         </w:tc>
         <w:tc>
@@ -426,13 +388,8 @@
               <w:jc w:val="center"/>
               <w:cnfStyle w:val="000000000000" w:firstRow="0" w:lastRow="0" w:firstColumn="0" w:lastColumn="0" w:oddVBand="0" w:evenVBand="0" w:oddHBand="0" w:evenHBand="0" w:firstRowFirstColumn="0" w:firstRowLastColumn="0" w:lastRowFirstColumn="0" w:lastRowLastColumn="0"/>
             </w:pPr>
-            <w:proofErr w:type="gramStart"/>
-            <w:r>
-              <w:t>Varchar(</w:t>
-            </w:r>
-            <w:proofErr w:type="gramEnd"/>
-            <w:r>
-              <w:t>255)</w:t>
+            <w:r>
+              <w:t>Varchar(255)</w:t>
             </w:r>
           </w:p>
         </w:tc>
@@ -483,16 +440,9 @@
               <w:jc w:val="center"/>
               <w:cnfStyle w:val="000000100000" w:firstRow="0" w:lastRow="0" w:firstColumn="0" w:lastColumn="0" w:oddVBand="0" w:evenVBand="0" w:oddHBand="1" w:evenHBand="0" w:firstRowFirstColumn="0" w:firstRowLastColumn="0" w:lastRowFirstColumn="0" w:lastRowLastColumn="0"/>
             </w:pPr>
-            <w:proofErr w:type="spellStart"/>
-            <w:proofErr w:type="gramStart"/>
-            <w:r>
-              <w:t>pari</w:t>
-            </w:r>
-            <w:proofErr w:type="gramEnd"/>
-            <w:r>
-              <w:t>_Id</w:t>
-            </w:r>
-            <w:proofErr w:type="spellEnd"/>
+            <w:r>
+              <w:t>pari_Id</w:t>
+            </w:r>
           </w:p>
         </w:tc>
         <w:tc>
@@ -520,13 +470,8 @@
               <w:jc w:val="center"/>
               <w:cnfStyle w:val="000000100000" w:firstRow="0" w:lastRow="0" w:firstColumn="0" w:lastColumn="0" w:oddVBand="0" w:evenVBand="0" w:oddHBand="1" w:evenHBand="0" w:firstRowFirstColumn="0" w:firstRowLastColumn="0" w:lastRowFirstColumn="0" w:lastRowLastColumn="0"/>
             </w:pPr>
-            <w:proofErr w:type="gramStart"/>
-            <w:r>
-              <w:t>Int(</w:t>
-            </w:r>
-            <w:proofErr w:type="gramEnd"/>
-            <w:r>
-              <w:t>11)</w:t>
+            <w:r>
+              <w:t>Int(11)</w:t>
             </w:r>
           </w:p>
         </w:tc>
@@ -573,16 +518,9 @@
               <w:jc w:val="center"/>
               <w:cnfStyle w:val="000000000000" w:firstRow="0" w:lastRow="0" w:firstColumn="0" w:lastColumn="0" w:oddVBand="0" w:evenVBand="0" w:oddHBand="0" w:evenHBand="0" w:firstRowFirstColumn="0" w:firstRowLastColumn="0" w:lastRowFirstColumn="0" w:lastRowLastColumn="0"/>
             </w:pPr>
-            <w:proofErr w:type="spellStart"/>
-            <w:proofErr w:type="gramStart"/>
-            <w:r>
-              <w:t>pari</w:t>
-            </w:r>
-            <w:proofErr w:type="gramEnd"/>
-            <w:r>
-              <w:t>_Type</w:t>
-            </w:r>
-            <w:proofErr w:type="spellEnd"/>
+            <w:r>
+              <w:t>pari_Type</w:t>
+            </w:r>
           </w:p>
         </w:tc>
         <w:tc>
@@ -596,15 +534,7 @@
               <w:cnfStyle w:val="000000000000" w:firstRow="0" w:lastRow="0" w:firstColumn="0" w:lastColumn="0" w:oddVBand="0" w:evenVBand="0" w:oddHBand="0" w:evenHBand="0" w:firstRowFirstColumn="0" w:firstRowLastColumn="0" w:lastRowFirstColumn="0" w:lastRowLastColumn="0"/>
             </w:pPr>
             <w:r>
-              <w:t xml:space="preserve">Type du pari </w:t>
-            </w:r>
-            <w:proofErr w:type="gramStart"/>
-            <w:r>
-              <w:t>( couplé</w:t>
-            </w:r>
-            <w:proofErr w:type="gramEnd"/>
-            <w:r>
-              <w:t>, tiercé, quinté, etc…)</w:t>
+              <w:t>Type du pari ( couplé, tiercé, quinté, etc…)</w:t>
             </w:r>
           </w:p>
         </w:tc>
@@ -618,13 +548,8 @@
               <w:jc w:val="center"/>
               <w:cnfStyle w:val="000000000000" w:firstRow="0" w:lastRow="0" w:firstColumn="0" w:lastColumn="0" w:oddVBand="0" w:evenVBand="0" w:oddHBand="0" w:evenHBand="0" w:firstRowFirstColumn="0" w:firstRowLastColumn="0" w:lastRowFirstColumn="0" w:lastRowLastColumn="0"/>
             </w:pPr>
-            <w:proofErr w:type="gramStart"/>
-            <w:r>
-              <w:t>Varchar(</w:t>
-            </w:r>
-            <w:proofErr w:type="gramEnd"/>
-            <w:r>
-              <w:t>50)</w:t>
+            <w:r>
+              <w:t>Varchar(50)</w:t>
             </w:r>
           </w:p>
         </w:tc>
@@ -671,16 +596,9 @@
               <w:jc w:val="center"/>
               <w:cnfStyle w:val="000000100000" w:firstRow="0" w:lastRow="0" w:firstColumn="0" w:lastColumn="0" w:oddVBand="0" w:evenVBand="0" w:oddHBand="1" w:evenHBand="0" w:firstRowFirstColumn="0" w:firstRowLastColumn="0" w:lastRowFirstColumn="0" w:lastRowLastColumn="0"/>
             </w:pPr>
-            <w:proofErr w:type="spellStart"/>
-            <w:proofErr w:type="gramStart"/>
-            <w:r>
-              <w:t>pari</w:t>
-            </w:r>
-            <w:proofErr w:type="gramEnd"/>
-            <w:r>
-              <w:t>_Somme_Jouee</w:t>
-            </w:r>
-            <w:proofErr w:type="spellEnd"/>
+            <w:r>
+              <w:t>pari_Somme_Jouee</w:t>
+            </w:r>
           </w:p>
         </w:tc>
         <w:tc>
@@ -694,15 +612,7 @@
               <w:cnfStyle w:val="000000100000" w:firstRow="0" w:lastRow="0" w:firstColumn="0" w:lastColumn="0" w:oddVBand="0" w:evenVBand="0" w:oddHBand="1" w:evenHBand="0" w:firstRowFirstColumn="0" w:firstRowLastColumn="0" w:lastRowFirstColumn="0" w:lastRowLastColumn="0"/>
             </w:pPr>
             <w:r>
-              <w:t xml:space="preserve">Somme </w:t>
-            </w:r>
-            <w:proofErr w:type="spellStart"/>
-            <w:r>
-              <w:t>jouee</w:t>
-            </w:r>
-            <w:proofErr w:type="spellEnd"/>
-            <w:r>
-              <w:t xml:space="preserve"> pour 1 course</w:t>
+              <w:t>Somme jouee pour 1 course</w:t>
             </w:r>
           </w:p>
         </w:tc>
@@ -716,13 +626,8 @@
               <w:jc w:val="center"/>
               <w:cnfStyle w:val="000000100000" w:firstRow="0" w:lastRow="0" w:firstColumn="0" w:lastColumn="0" w:oddVBand="0" w:evenVBand="0" w:oddHBand="1" w:evenHBand="0" w:firstRowFirstColumn="0" w:firstRowLastColumn="0" w:lastRowFirstColumn="0" w:lastRowLastColumn="0"/>
             </w:pPr>
-            <w:proofErr w:type="gramStart"/>
-            <w:r>
-              <w:t>Int(</w:t>
-            </w:r>
-            <w:proofErr w:type="gramEnd"/>
-            <w:r>
-              <w:t>5)</w:t>
+            <w:r>
+              <w:t>Int(5)</w:t>
             </w:r>
           </w:p>
         </w:tc>
@@ -766,16 +671,9 @@
               <w:jc w:val="center"/>
               <w:cnfStyle w:val="000000000000" w:firstRow="0" w:lastRow="0" w:firstColumn="0" w:lastColumn="0" w:oddVBand="0" w:evenVBand="0" w:oddHBand="0" w:evenHBand="0" w:firstRowFirstColumn="0" w:firstRowLastColumn="0" w:lastRowFirstColumn="0" w:lastRowLastColumn="0"/>
             </w:pPr>
-            <w:proofErr w:type="spellStart"/>
-            <w:proofErr w:type="gramStart"/>
-            <w:r>
-              <w:t>paris</w:t>
-            </w:r>
-            <w:proofErr w:type="gramEnd"/>
-            <w:r>
-              <w:t>_Ordre_Arrivee</w:t>
-            </w:r>
-            <w:proofErr w:type="spellEnd"/>
+            <w:r>
+              <w:t>paris_Ordre_Arrivee</w:t>
+            </w:r>
           </w:p>
         </w:tc>
         <w:tc>
@@ -789,15 +687,7 @@
               <w:cnfStyle w:val="000000000000" w:firstRow="0" w:lastRow="0" w:firstColumn="0" w:lastColumn="0" w:oddVBand="0" w:evenVBand="0" w:oddHBand="0" w:evenHBand="0" w:firstRowFirstColumn="0" w:firstRowLastColumn="0" w:lastRowFirstColumn="0" w:lastRowLastColumn="0"/>
             </w:pPr>
             <w:r>
-              <w:t>Ordre d’</w:t>
-            </w:r>
-            <w:proofErr w:type="spellStart"/>
-            <w:r>
-              <w:t>arrivee</w:t>
-            </w:r>
-            <w:proofErr w:type="spellEnd"/>
-            <w:r>
-              <w:t xml:space="preserve"> des chevaux pour le pari</w:t>
+              <w:t>Ordre d’arrivee des chevaux pour le pari</w:t>
             </w:r>
           </w:p>
         </w:tc>
@@ -811,13 +701,8 @@
               <w:jc w:val="center"/>
               <w:cnfStyle w:val="000000000000" w:firstRow="0" w:lastRow="0" w:firstColumn="0" w:lastColumn="0" w:oddVBand="0" w:evenVBand="0" w:oddHBand="0" w:evenHBand="0" w:firstRowFirstColumn="0" w:firstRowLastColumn="0" w:lastRowFirstColumn="0" w:lastRowLastColumn="0"/>
             </w:pPr>
-            <w:proofErr w:type="gramStart"/>
-            <w:r>
-              <w:t>Varchar(</w:t>
-            </w:r>
-            <w:proofErr w:type="gramEnd"/>
-            <w:r>
-              <w:t>50)</w:t>
+            <w:r>
+              <w:t>Varchar(50)</w:t>
             </w:r>
           </w:p>
         </w:tc>
@@ -868,16 +753,9 @@
               <w:jc w:val="center"/>
               <w:cnfStyle w:val="000000100000" w:firstRow="0" w:lastRow="0" w:firstColumn="0" w:lastColumn="0" w:oddVBand="0" w:evenVBand="0" w:oddHBand="1" w:evenHBand="0" w:firstRowFirstColumn="0" w:firstRowLastColumn="0" w:lastRowFirstColumn="0" w:lastRowLastColumn="0"/>
             </w:pPr>
-            <w:proofErr w:type="spellStart"/>
-            <w:proofErr w:type="gramStart"/>
-            <w:r>
-              <w:t>cheval</w:t>
-            </w:r>
-            <w:proofErr w:type="gramEnd"/>
-            <w:r>
-              <w:t>_Id</w:t>
-            </w:r>
-            <w:proofErr w:type="spellEnd"/>
+            <w:r>
+              <w:t>cheval_Id</w:t>
+            </w:r>
           </w:p>
         </w:tc>
         <w:tc>
@@ -905,13 +783,8 @@
               <w:jc w:val="center"/>
               <w:cnfStyle w:val="000000100000" w:firstRow="0" w:lastRow="0" w:firstColumn="0" w:lastColumn="0" w:oddVBand="0" w:evenVBand="0" w:oddHBand="1" w:evenHBand="0" w:firstRowFirstColumn="0" w:firstRowLastColumn="0" w:lastRowFirstColumn="0" w:lastRowLastColumn="0"/>
             </w:pPr>
-            <w:proofErr w:type="gramStart"/>
-            <w:r>
-              <w:t>Int(</w:t>
-            </w:r>
-            <w:proofErr w:type="gramEnd"/>
-            <w:r>
-              <w:t>11)</w:t>
+            <w:r>
+              <w:t>Int(11)</w:t>
             </w:r>
           </w:p>
         </w:tc>
@@ -961,19 +834,12 @@
               <w:jc w:val="center"/>
               <w:cnfStyle w:val="000000000000" w:firstRow="0" w:lastRow="0" w:firstColumn="0" w:lastColumn="0" w:oddVBand="0" w:evenVBand="0" w:oddHBand="0" w:evenHBand="0" w:firstRowFirstColumn="0" w:firstRowLastColumn="0" w:lastRowFirstColumn="0" w:lastRowLastColumn="0"/>
             </w:pPr>
-            <w:proofErr w:type="spellStart"/>
-            <w:proofErr w:type="gramStart"/>
             <w:r>
               <w:t>c</w:t>
             </w:r>
             <w:r>
-              <w:t>heval</w:t>
-            </w:r>
-            <w:proofErr w:type="gramEnd"/>
-            <w:r>
-              <w:t>_Nom</w:t>
-            </w:r>
-            <w:proofErr w:type="spellEnd"/>
+              <w:t>heval_Nom</w:t>
+            </w:r>
           </w:p>
         </w:tc>
         <w:tc>
@@ -1001,13 +867,8 @@
               <w:jc w:val="center"/>
               <w:cnfStyle w:val="000000000000" w:firstRow="0" w:lastRow="0" w:firstColumn="0" w:lastColumn="0" w:oddVBand="0" w:evenVBand="0" w:oddHBand="0" w:evenHBand="0" w:firstRowFirstColumn="0" w:firstRowLastColumn="0" w:lastRowFirstColumn="0" w:lastRowLastColumn="0"/>
             </w:pPr>
-            <w:proofErr w:type="gramStart"/>
-            <w:r>
-              <w:t>Varchar(</w:t>
-            </w:r>
-            <w:proofErr w:type="gramEnd"/>
-            <w:r>
-              <w:t>50)</w:t>
+            <w:r>
+              <w:t>Varchar(50)</w:t>
             </w:r>
           </w:p>
         </w:tc>
@@ -1035,17 +896,12 @@
           <w:tcPr>
             <w:cnfStyle w:val="001000000000" w:firstRow="0" w:lastRow="0" w:firstColumn="1" w:lastColumn="0" w:oddVBand="0" w:evenVBand="0" w:oddHBand="0" w:evenHBand="0" w:firstRowFirstColumn="0" w:firstRowLastColumn="0" w:lastRowFirstColumn="0" w:lastRowLastColumn="0"/>
             <w:tcW w:w="1567" w:type="dxa"/>
-            <w:vMerge w:val="restart"/>
-            <w:textDirection w:val="btLr"/>
-          </w:tcPr>
-          <w:p>
-            <w:pPr>
-              <w:pStyle w:val="Sansinterligne"/>
-              <w:jc w:val="center"/>
-            </w:pPr>
-            <w:r>
-              <w:t>NUMERO</w:t>
-            </w:r>
+          </w:tcPr>
+          <w:p>
+            <w:pPr>
+              <w:pStyle w:val="Sansinterligne"/>
+              <w:jc w:val="center"/>
+            </w:pPr>
           </w:p>
         </w:tc>
         <w:tc>
@@ -1058,11 +914,9 @@
               <w:jc w:val="center"/>
               <w:cnfStyle w:val="000000100000" w:firstRow="0" w:lastRow="0" w:firstColumn="0" w:lastColumn="0" w:oddVBand="0" w:evenVBand="0" w:oddHBand="1" w:evenHBand="0" w:firstRowFirstColumn="0" w:firstRowLastColumn="0" w:lastRowFirstColumn="0" w:lastRowLastColumn="0"/>
             </w:pPr>
-            <w:proofErr w:type="spellStart"/>
-            <w:r>
-              <w:t>Numero_id</w:t>
-            </w:r>
-            <w:proofErr w:type="spellEnd"/>
+            <w:r>
+              <w:t>numero_Cheval</w:t>
+            </w:r>
           </w:p>
         </w:tc>
         <w:tc>
@@ -1076,7 +930,7 @@
               <w:cnfStyle w:val="000000100000" w:firstRow="0" w:lastRow="0" w:firstColumn="0" w:lastColumn="0" w:oddVBand="0" w:evenVBand="0" w:oddHBand="1" w:evenHBand="0" w:firstRowFirstColumn="0" w:firstRowLastColumn="0" w:lastRowFirstColumn="0" w:lastRowLastColumn="0"/>
             </w:pPr>
             <w:r>
-              <w:t>Identifiant numéro du cheval</w:t>
+              <w:t>Numero du cheval</w:t>
             </w:r>
           </w:p>
         </w:tc>
@@ -1091,7 +945,7 @@
               <w:cnfStyle w:val="000000100000" w:firstRow="0" w:lastRow="0" w:firstColumn="0" w:lastColumn="0" w:oddVBand="0" w:evenVBand="0" w:oddHBand="1" w:evenHBand="0" w:firstRowFirstColumn="0" w:firstRowLastColumn="0" w:lastRowFirstColumn="0" w:lastRowLastColumn="0"/>
             </w:pPr>
             <w:r>
-              <w:t>Int</w:t>
+              <w:t>Int(11)</w:t>
             </w:r>
           </w:p>
         </w:tc>
@@ -1106,10 +960,7 @@
               <w:cnfStyle w:val="000000100000" w:firstRow="0" w:lastRow="0" w:firstColumn="0" w:lastColumn="0" w:oddVBand="0" w:evenVBand="0" w:oddHBand="1" w:evenHBand="0" w:firstRowFirstColumn="0" w:firstRowLastColumn="0" w:lastRowFirstColumn="0" w:lastRowLastColumn="0"/>
             </w:pPr>
             <w:r>
-              <w:t>Identifiant</w:t>
-            </w:r>
-            <w:r>
-              <w:t>, ai</w:t>
+              <w:t>Obligatoire</w:t>
             </w:r>
           </w:p>
         </w:tc>
@@ -1119,7 +970,6 @@
           <w:tcPr>
             <w:cnfStyle w:val="001000000000" w:firstRow="0" w:lastRow="0" w:firstColumn="1" w:lastColumn="0" w:oddVBand="0" w:evenVBand="0" w:oddHBand="0" w:evenHBand="0" w:firstRowFirstColumn="0" w:firstRowLastColumn="0" w:lastRowFirstColumn="0" w:lastRowLastColumn="0"/>
             <w:tcW w:w="1567" w:type="dxa"/>
-            <w:vMerge/>
           </w:tcPr>
           <w:p>
             <w:pPr>
@@ -1138,19 +988,9 @@
               <w:jc w:val="center"/>
               <w:cnfStyle w:val="000000000000" w:firstRow="0" w:lastRow="0" w:firstColumn="0" w:lastColumn="0" w:oddVBand="0" w:evenVBand="0" w:oddHBand="0" w:evenHBand="0" w:firstRowFirstColumn="0" w:firstRowLastColumn="0" w:lastRowFirstColumn="0" w:lastRowLastColumn="0"/>
             </w:pPr>
-            <w:proofErr w:type="spellStart"/>
-            <w:proofErr w:type="gramStart"/>
-            <w:r>
-              <w:t>n</w:t>
-            </w:r>
-            <w:r>
-              <w:t>umero</w:t>
-            </w:r>
-            <w:proofErr w:type="gramEnd"/>
-            <w:r>
-              <w:t>_Cheval</w:t>
-            </w:r>
-            <w:proofErr w:type="spellEnd"/>
+            <w:r>
+              <w:t>gain_ Course</w:t>
+            </w:r>
           </w:p>
         </w:tc>
         <w:tc>
@@ -1163,13 +1003,14 @@
               <w:jc w:val="center"/>
               <w:cnfStyle w:val="000000000000" w:firstRow="0" w:lastRow="0" w:firstColumn="0" w:lastColumn="0" w:oddVBand="0" w:evenVBand="0" w:oddHBand="0" w:evenHBand="0" w:firstRowFirstColumn="0" w:firstRowLastColumn="0" w:lastRowFirstColumn="0" w:lastRowLastColumn="0"/>
             </w:pPr>
-            <w:proofErr w:type="spellStart"/>
-            <w:r>
-              <w:t>Numero</w:t>
-            </w:r>
-            <w:proofErr w:type="spellEnd"/>
-            <w:r>
-              <w:t xml:space="preserve"> du cheval</w:t>
+            <w:r>
+              <w:t>Gain du pari dur 1 cou</w:t>
+            </w:r>
+            <w:r>
+              <w:t>r</w:t>
+            </w:r>
+            <w:r>
+              <w:t>se</w:t>
             </w:r>
           </w:p>
         </w:tc>
@@ -1183,13 +1024,8 @@
               <w:jc w:val="center"/>
               <w:cnfStyle w:val="000000000000" w:firstRow="0" w:lastRow="0" w:firstColumn="0" w:lastColumn="0" w:oddVBand="0" w:evenVBand="0" w:oddHBand="0" w:evenHBand="0" w:firstRowFirstColumn="0" w:firstRowLastColumn="0" w:lastRowFirstColumn="0" w:lastRowLastColumn="0"/>
             </w:pPr>
-            <w:proofErr w:type="gramStart"/>
-            <w:r>
-              <w:t>Int(</w:t>
-            </w:r>
-            <w:proofErr w:type="gramEnd"/>
-            <w:r>
-              <w:t>11)</w:t>
+            <w:r>
+              <w:t>Int (10)</w:t>
             </w:r>
           </w:p>
         </w:tc>
@@ -1275,7 +1111,7 @@
         <w:pStyle w:val="Sansinterligne"/>
       </w:pPr>
       <w:r>
-        <w:t>1 type de pari concerne 1 course.</w:t>
+        <w:t>1  pari concerne 1 course.</w:t>
       </w:r>
     </w:p>
     <w:p>
@@ -1286,7 +1122,94 @@
         <w:t>1 course est concerné par 0</w:t>
       </w:r>
       <w:r>
-        <w:t xml:space="preserve"> ou plusieurs types de paris.</w:t>
+        <w:t xml:space="preserve"> ou plusieurs  paris.</w:t>
+      </w:r>
+    </w:p>
+    <w:p>
+      <w:pPr>
+        <w:pStyle w:val="Sansinterligne"/>
+      </w:pPr>
+    </w:p>
+    <w:p>
+      <w:pPr>
+        <w:pStyle w:val="Sansinterligne"/>
+      </w:pPr>
+      <w:r>
+        <w:t xml:space="preserve">1 paris </w:t>
+      </w:r>
+      <w:r>
+        <w:t>mise</w:t>
+      </w:r>
+      <w:r>
+        <w:t xml:space="preserve"> sur </w:t>
+      </w:r>
+      <w:r>
+        <w:t>0 ou plusieurs chevaux.</w:t>
+      </w:r>
+    </w:p>
+    <w:p>
+      <w:pPr>
+        <w:pStyle w:val="Sansinterligne"/>
+      </w:pPr>
+      <w:r>
+        <w:t>1</w:t>
+      </w:r>
+      <w:r>
+        <w:t xml:space="preserve"> cheval </w:t>
+      </w:r>
+      <w:r>
+        <w:t xml:space="preserve"> </w:t>
+      </w:r>
+      <w:r>
+        <w:t>est misé</w:t>
+      </w:r>
+      <w:r>
+        <w:t xml:space="preserve"> </w:t>
+      </w:r>
+      <w:r>
+        <w:t xml:space="preserve">sur </w:t>
+      </w:r>
+      <w:r>
+        <w:t xml:space="preserve"> 0 ou plusieurs paris.</w:t>
+      </w:r>
+    </w:p>
+    <w:p>
+      <w:pPr>
+        <w:pStyle w:val="Sansinterligne"/>
+      </w:pPr>
+    </w:p>
+    <w:p>
+      <w:pPr>
+        <w:pStyle w:val="Sansinterligne"/>
+      </w:pPr>
+    </w:p>
+    <w:p>
+      <w:pPr>
+        <w:pStyle w:val="Sansinterligne"/>
+      </w:pPr>
+      <w:r>
+        <w:lastRenderedPageBreak/>
+        <w:t xml:space="preserve">1 </w:t>
+      </w:r>
+      <w:r>
+        <w:t>course</w:t>
+      </w:r>
+      <w:r>
+        <w:t xml:space="preserve"> rapporte </w:t>
+      </w:r>
+      <w:r>
+        <w:t>0 ou 1</w:t>
+      </w:r>
+      <w:r>
+        <w:t xml:space="preserve"> gain</w:t>
+      </w:r>
+    </w:p>
+    <w:p>
+      <w:pPr>
+        <w:pStyle w:val="Sansinterligne"/>
+      </w:pPr>
+      <w:r>
+        <w:t>1 gain est issue d’1 ou plusieurs courses</w:t>
       </w:r>
     </w:p>
     <w:p>

</xml_diff>